<commit_message>
Update 3.1 Tasks of Project Management Plan. Add CapstoneProject_GuideLine and folder Tasksheet.
</commit_message>
<xml_diff>
--- a/Document/Reports/Report 2/Report 2 - TrungDQ.docx
+++ b/Document/Reports/Report 2/Report 2 - TrungDQ.docx
@@ -85,8 +85,28 @@
       </w:r>
       <w:r>
         <w:tab/>
-        <w:t>Thẻ bảo hiểm</w:t>
-      </w:r>
+      </w:r>
+      <w:proofErr w:type="spellStart"/>
+      <w:r>
+        <w:t>Thẻ</w:t>
+      </w:r>
+      <w:proofErr w:type="spellEnd"/>
+      <w:r>
+        <w:t xml:space="preserve"> </w:t>
+      </w:r>
+      <w:proofErr w:type="spellStart"/>
+      <w:r>
+        <w:t>bảo</w:t>
+      </w:r>
+      <w:proofErr w:type="spellEnd"/>
+      <w:r>
+        <w:t xml:space="preserve"> </w:t>
+      </w:r>
+      <w:proofErr w:type="spellStart"/>
+      <w:r>
+        <w:t>hiểm</w:t>
+      </w:r>
+      <w:proofErr w:type="spellEnd"/>
     </w:p>
     <w:p>
       <w:pPr>
@@ -143,7 +163,15 @@
         <w:ind w:left="720" w:firstLine="720"/>
       </w:pPr>
       <w:r>
-        <w:t xml:space="preserve">There are many insurance companies in Vietnam who provide insurance services which include motorbike insurance. Motorbike insurance card is compulsory by government, every motorbike owner is required to bring insurance when they are in the traffic. However there are many problems with current insurance companies that need to be improved to help motorbike owners to use the insurance services more efficiently. </w:t>
+        <w:t xml:space="preserve">There are many insurance companies in Vietnam who provide insurance services which include motorbike insurance. Motorbike insurance card is compulsory by government, every motorbike owner is required to bring insurance when they are in the traffic. However there are many problems with current insurance companies that need to be improved to help motorbike owners to use the insurance services </w:t>
+      </w:r>
+      <w:proofErr w:type="gramStart"/>
+      <w:r>
+        <w:t>more</w:t>
+      </w:r>
+      <w:proofErr w:type="gramEnd"/>
+      <w:r>
+        <w:t xml:space="preserve"> efficiently. </w:t>
       </w:r>
     </w:p>
     <w:p>
@@ -1764,7 +1792,18 @@
               <w:cnfStyle w:val="000000000000" w:firstRow="0" w:lastRow="0" w:firstColumn="0" w:lastColumn="0" w:oddVBand="0" w:evenVBand="0" w:oddHBand="0" w:evenHBand="0" w:firstRowFirstColumn="0" w:firstRowLastColumn="0" w:lastRowFirstColumn="0" w:lastRowLastColumn="0"/>
             </w:pPr>
             <w:r>
-              <w:t>Netbeans 7.2.1, Intellij IDEA 14.1</w:t>
+              <w:t>NetB</w:t>
+            </w:r>
+            <w:r>
+              <w:t xml:space="preserve">eans 7.2.1, </w:t>
+            </w:r>
+            <w:proofErr w:type="spellStart"/>
+            <w:r>
+              <w:t>Intellij</w:t>
+            </w:r>
+            <w:proofErr w:type="spellEnd"/>
+            <w:r>
+              <w:t xml:space="preserve"> IDEA 14.1</w:t>
             </w:r>
           </w:p>
         </w:tc>
@@ -1830,8 +1869,13 @@
               <w:jc w:val="center"/>
               <w:cnfStyle w:val="000000000000" w:firstRow="0" w:lastRow="0" w:firstColumn="0" w:lastColumn="0" w:oddVBand="0" w:evenVBand="0" w:oddHBand="0" w:evenHBand="0" w:firstRowFirstColumn="0" w:firstRowLastColumn="0" w:lastRowFirstColumn="0" w:lastRowLastColumn="0"/>
             </w:pPr>
-            <w:r>
-              <w:t>TortoiseSVN 1.8.11</w:t>
+            <w:proofErr w:type="spellStart"/>
+            <w:r>
+              <w:t>TortoiseSVN</w:t>
+            </w:r>
+            <w:proofErr w:type="spellEnd"/>
+            <w:r>
+              <w:t xml:space="preserve"> 1.8.11</w:t>
             </w:r>
           </w:p>
         </w:tc>
@@ -2757,7 +2801,19 @@
           <w:rPr>
             <w:rStyle w:val="Hyperlink"/>
           </w:rPr>
-          <w:t>http://www.tutorialspoint.com/sdlc/sdlc_waterfall_model.htm</w:t>
+          <w:t>http://www.tutorialspoint.c</w:t>
+        </w:r>
+        <w:r>
+          <w:rPr>
+            <w:rStyle w:val="Hyperlink"/>
+          </w:rPr>
+          <w:t>o</w:t>
+        </w:r>
+        <w:r>
+          <w:rPr>
+            <w:rStyle w:val="Hyperlink"/>
+          </w:rPr>
+          <w:t>m/sdlc/sdlc_waterfall_model.htm</w:t>
         </w:r>
       </w:hyperlink>
     </w:p>
@@ -2887,9 +2943,27 @@
               <w:jc w:val="left"/>
               <w:cnfStyle w:val="000000100000" w:firstRow="0" w:lastRow="0" w:firstColumn="0" w:lastColumn="0" w:oddVBand="0" w:evenVBand="0" w:oddHBand="1" w:evenHBand="0" w:firstRowFirstColumn="0" w:firstRowLastColumn="0" w:lastRowFirstColumn="0" w:lastRowLastColumn="0"/>
             </w:pPr>
-            <w:r>
-              <w:t>Kiều Trọng Khánh</w:t>
-            </w:r>
+            <w:proofErr w:type="spellStart"/>
+            <w:r>
+              <w:t>Kiều</w:t>
+            </w:r>
+            <w:proofErr w:type="spellEnd"/>
+            <w:r>
+              <w:t xml:space="preserve"> </w:t>
+            </w:r>
+            <w:proofErr w:type="spellStart"/>
+            <w:r>
+              <w:t>Trọng</w:t>
+            </w:r>
+            <w:proofErr w:type="spellEnd"/>
+            <w:r>
+              <w:t xml:space="preserve"> </w:t>
+            </w:r>
+            <w:proofErr w:type="spellStart"/>
+            <w:r>
+              <w:t>Khánh</w:t>
+            </w:r>
+            <w:proofErr w:type="spellEnd"/>
           </w:p>
         </w:tc>
         <w:tc>
@@ -2976,8 +3050,21 @@
               <w:jc w:val="left"/>
               <w:cnfStyle w:val="000000000000" w:firstRow="0" w:lastRow="0" w:firstColumn="0" w:lastColumn="0" w:oddVBand="0" w:evenVBand="0" w:oddHBand="0" w:evenHBand="0" w:firstRowFirstColumn="0" w:firstRowLastColumn="0" w:lastRowFirstColumn="0" w:lastRowLastColumn="0"/>
             </w:pPr>
-            <w:r>
-              <w:t>Đinh Quang Trung</w:t>
+            <w:proofErr w:type="spellStart"/>
+            <w:r>
+              <w:t>Đinh</w:t>
+            </w:r>
+            <w:proofErr w:type="spellEnd"/>
+            <w:r>
+              <w:t xml:space="preserve"> </w:t>
+            </w:r>
+            <w:proofErr w:type="spellStart"/>
+            <w:r>
+              <w:t>Quang</w:t>
+            </w:r>
+            <w:proofErr w:type="spellEnd"/>
+            <w:r>
+              <w:t xml:space="preserve"> Trung</w:t>
             </w:r>
           </w:p>
         </w:tc>
@@ -3114,8 +3201,21 @@
               <w:cnfStyle w:val="000000100000" w:firstRow="0" w:lastRow="0" w:firstColumn="0" w:lastColumn="0" w:oddVBand="0" w:evenVBand="0" w:oddHBand="1" w:evenHBand="0" w:firstRowFirstColumn="0" w:firstRowLastColumn="0" w:lastRowFirstColumn="0" w:lastRowLastColumn="0"/>
             </w:pPr>
             <w:r>
-              <w:t>Nguyễn Hữu Phúc</w:t>
-            </w:r>
+              <w:t xml:space="preserve">Nguyễn </w:t>
+            </w:r>
+            <w:proofErr w:type="spellStart"/>
+            <w:r>
+              <w:t>Hữu</w:t>
+            </w:r>
+            <w:proofErr w:type="spellEnd"/>
+            <w:r>
+              <w:t xml:space="preserve"> </w:t>
+            </w:r>
+            <w:proofErr w:type="spellStart"/>
+            <w:r>
+              <w:t>Phúc</w:t>
+            </w:r>
+            <w:proofErr w:type="spellEnd"/>
           </w:p>
         </w:tc>
         <w:tc>
@@ -3221,9 +3321,27 @@
               <w:jc w:val="left"/>
               <w:cnfStyle w:val="000000000000" w:firstRow="0" w:lastRow="0" w:firstColumn="0" w:lastColumn="0" w:oddVBand="0" w:evenVBand="0" w:oddHBand="0" w:evenHBand="0" w:firstRowFirstColumn="0" w:firstRowLastColumn="0" w:lastRowFirstColumn="0" w:lastRowLastColumn="0"/>
             </w:pPr>
-            <w:r>
-              <w:t>Phùng Quang Minh Trí</w:t>
-            </w:r>
+            <w:proofErr w:type="spellStart"/>
+            <w:r>
+              <w:t>Phùng</w:t>
+            </w:r>
+            <w:proofErr w:type="spellEnd"/>
+            <w:r>
+              <w:t xml:space="preserve"> </w:t>
+            </w:r>
+            <w:proofErr w:type="spellStart"/>
+            <w:r>
+              <w:t>Quang</w:t>
+            </w:r>
+            <w:proofErr w:type="spellEnd"/>
+            <w:r>
+              <w:t xml:space="preserve"> Minh </w:t>
+            </w:r>
+            <w:proofErr w:type="spellStart"/>
+            <w:r>
+              <w:t>Trí</w:t>
+            </w:r>
+            <w:proofErr w:type="spellEnd"/>
           </w:p>
         </w:tc>
         <w:tc>
@@ -3564,8 +3682,13 @@
               <w:jc w:val="left"/>
               <w:cnfStyle w:val="000000000000" w:firstRow="0" w:lastRow="0" w:firstColumn="0" w:lastColumn="0" w:oddVBand="0" w:evenVBand="0" w:oddHBand="0" w:evenHBand="0" w:firstRowFirstColumn="0" w:firstRowLastColumn="0" w:lastRowFirstColumn="0" w:lastRowLastColumn="0"/>
             </w:pPr>
-            <w:r>
-              <w:t>JavaEE, Servlet, JSP, Hibernate</w:t>
+            <w:proofErr w:type="spellStart"/>
+            <w:r>
+              <w:t>JavaEE</w:t>
+            </w:r>
+            <w:proofErr w:type="spellEnd"/>
+            <w:r>
+              <w:t>, Servlet, JSP, Hibernate</w:t>
             </w:r>
           </w:p>
         </w:tc>
@@ -3632,7 +3755,18 @@
               <w:cnfStyle w:val="000000000000" w:firstRow="0" w:lastRow="0" w:firstColumn="0" w:lastColumn="0" w:oddVBand="0" w:evenVBand="0" w:oddHBand="0" w:evenHBand="0" w:firstRowFirstColumn="0" w:firstRowLastColumn="0" w:lastRowFirstColumn="0" w:lastRowLastColumn="0"/>
             </w:pPr>
             <w:r>
-              <w:t>Netbeans 7.2.1, Intellij IDEA 14</w:t>
+              <w:t>NetB</w:t>
+            </w:r>
+            <w:r>
+              <w:t xml:space="preserve">eans 7.2.1, </w:t>
+            </w:r>
+            <w:proofErr w:type="spellStart"/>
+            <w:r>
+              <w:t>Intellij</w:t>
+            </w:r>
+            <w:proofErr w:type="spellEnd"/>
+            <w:r>
+              <w:t xml:space="preserve"> IDEA 14</w:t>
             </w:r>
           </w:p>
         </w:tc>
@@ -3698,8 +3832,13 @@
               <w:jc w:val="left"/>
               <w:cnfStyle w:val="000000000000" w:firstRow="0" w:lastRow="0" w:firstColumn="0" w:lastColumn="0" w:oddVBand="0" w:evenVBand="0" w:oddHBand="0" w:evenHBand="0" w:firstRowFirstColumn="0" w:firstRowLastColumn="0" w:lastRowFirstColumn="0" w:lastRowLastColumn="0"/>
             </w:pPr>
-            <w:r>
-              <w:t>TortoiseSVN 1.8.11</w:t>
+            <w:proofErr w:type="spellStart"/>
+            <w:r>
+              <w:t>TortoiseSVN</w:t>
+            </w:r>
+            <w:proofErr w:type="spellEnd"/>
+            <w:r>
+              <w:t xml:space="preserve"> 1.8.11</w:t>
             </w:r>
           </w:p>
         </w:tc>
@@ -3832,17 +3971,300 @@
     </w:p>
     <w:p>
       <w:pPr>
+        <w:spacing w:after="120" w:line="240" w:lineRule="auto"/>
+      </w:pPr>
+      <w:r>
+        <w:t>Below are all the major tasks that need to be performed sequentially during the development of the system.</w:t>
+      </w:r>
+    </w:p>
+    <w:p>
+      <w:pPr>
         <w:pStyle w:val="Heading4"/>
         <w:numPr>
           <w:ilvl w:val="3"/>
           <w:numId w:val="1"/>
         </w:numPr>
+        <w:spacing w:after="120" w:line="240" w:lineRule="auto"/>
       </w:pPr>
       <w:r>
         <w:t>Task 1: Initiating</w:t>
       </w:r>
     </w:p>
-    <w:p/>
+    <w:tbl>
+      <w:tblPr>
+        <w:tblStyle w:val="PlainTable1"/>
+        <w:tblW w:w="0" w:type="auto"/>
+        <w:tblLook w:val="04A0" w:firstRow="1" w:lastRow="0" w:firstColumn="1" w:lastColumn="0" w:noHBand="0" w:noVBand="1"/>
+      </w:tblPr>
+      <w:tblGrid>
+        <w:gridCol w:w="2425"/>
+        <w:gridCol w:w="6592"/>
+      </w:tblGrid>
+      <w:tr>
+        <w:trPr>
+          <w:cnfStyle w:val="100000000000" w:firstRow="1" w:lastRow="0" w:firstColumn="0" w:lastColumn="0" w:oddVBand="0" w:evenVBand="0" w:oddHBand="0" w:evenHBand="0" w:firstRowFirstColumn="0" w:firstRowLastColumn="0" w:lastRowFirstColumn="0" w:lastRowLastColumn="0"/>
+        </w:trPr>
+        <w:tc>
+          <w:tcPr>
+            <w:cnfStyle w:val="001000000000" w:firstRow="0" w:lastRow="0" w:firstColumn="1" w:lastColumn="0" w:oddVBand="0" w:evenVBand="0" w:oddHBand="0" w:evenHBand="0" w:firstRowFirstColumn="0" w:firstRowLastColumn="0" w:lastRowFirstColumn="0" w:lastRowLastColumn="0"/>
+            <w:tcW w:w="2425" w:type="dxa"/>
+          </w:tcPr>
+          <w:p>
+            <w:pPr>
+              <w:spacing w:after="120"/>
+              <w:jc w:val="left"/>
+            </w:pPr>
+            <w:r>
+              <w:t>Task name</w:t>
+            </w:r>
+          </w:p>
+        </w:tc>
+        <w:tc>
+          <w:tcPr>
+            <w:tcW w:w="6592" w:type="dxa"/>
+          </w:tcPr>
+          <w:p>
+            <w:pPr>
+              <w:spacing w:after="120"/>
+              <w:cnfStyle w:val="100000000000" w:firstRow="1" w:lastRow="0" w:firstColumn="0" w:lastColumn="0" w:oddVBand="0" w:evenVBand="0" w:oddHBand="0" w:evenHBand="0" w:firstRowFirstColumn="0" w:firstRowLastColumn="0" w:lastRowFirstColumn="0" w:lastRowLastColumn="0"/>
+            </w:pPr>
+            <w:r>
+              <w:t>Initiating</w:t>
+            </w:r>
+          </w:p>
+        </w:tc>
+      </w:tr>
+      <w:tr>
+        <w:trPr>
+          <w:cnfStyle w:val="000000100000" w:firstRow="0" w:lastRow="0" w:firstColumn="0" w:lastColumn="0" w:oddVBand="0" w:evenVBand="0" w:oddHBand="1" w:evenHBand="0" w:firstRowFirstColumn="0" w:firstRowLastColumn="0" w:lastRowFirstColumn="0" w:lastRowLastColumn="0"/>
+        </w:trPr>
+        <w:tc>
+          <w:tcPr>
+            <w:cnfStyle w:val="001000000000" w:firstRow="0" w:lastRow="0" w:firstColumn="1" w:lastColumn="0" w:oddVBand="0" w:evenVBand="0" w:oddHBand="0" w:evenHBand="0" w:firstRowFirstColumn="0" w:firstRowLastColumn="0" w:lastRowFirstColumn="0" w:lastRowLastColumn="0"/>
+            <w:tcW w:w="2425" w:type="dxa"/>
+          </w:tcPr>
+          <w:p>
+            <w:pPr>
+              <w:spacing w:after="120"/>
+              <w:jc w:val="left"/>
+            </w:pPr>
+            <w:r>
+              <w:t>Description</w:t>
+            </w:r>
+          </w:p>
+        </w:tc>
+        <w:tc>
+          <w:tcPr>
+            <w:tcW w:w="6592" w:type="dxa"/>
+          </w:tcPr>
+          <w:p>
+            <w:pPr>
+              <w:spacing w:after="120"/>
+              <w:cnfStyle w:val="000000100000" w:firstRow="0" w:lastRow="0" w:firstColumn="0" w:lastColumn="0" w:oddVBand="0" w:evenVBand="0" w:oddHBand="1" w:evenHBand="0" w:firstRowFirstColumn="0" w:firstRowLastColumn="0" w:lastRowFirstColumn="0" w:lastRowLastColumn="0"/>
+            </w:pPr>
+            <w:r>
+              <w:t xml:space="preserve">- </w:t>
+            </w:r>
+            <w:r>
+              <w:t>Research laws of compulsory insurance for vehicle owners</w:t>
+            </w:r>
+            <w:r>
+              <w:t xml:space="preserve"> and insurance companies supply this insurance services</w:t>
+            </w:r>
+            <w:r>
+              <w:t xml:space="preserve"> in Vietnam, find out the unsolved problem of current system.</w:t>
+            </w:r>
+          </w:p>
+          <w:p>
+            <w:pPr>
+              <w:spacing w:after="120"/>
+              <w:cnfStyle w:val="000000100000" w:firstRow="0" w:lastRow="0" w:firstColumn="0" w:lastColumn="0" w:oddVBand="0" w:evenVBand="0" w:oddHBand="1" w:evenHBand="0" w:firstRowFirstColumn="0" w:firstRowLastColumn="0" w:lastRowFirstColumn="0" w:lastRowLastColumn="0"/>
+            </w:pPr>
+            <w:r>
+              <w:t xml:space="preserve">- </w:t>
+            </w:r>
+            <w:r>
+              <w:t xml:space="preserve">Offer </w:t>
+            </w:r>
+            <w:r>
+              <w:t>team’s</w:t>
+            </w:r>
+            <w:r>
+              <w:t xml:space="preserve"> solution</w:t>
+            </w:r>
+            <w:r>
+              <w:t>, declare its pros and cons, introduce some core function of the new system.</w:t>
+            </w:r>
+          </w:p>
+        </w:tc>
+      </w:tr>
+      <w:tr>
+        <w:tc>
+          <w:tcPr>
+            <w:cnfStyle w:val="001000000000" w:firstRow="0" w:lastRow="0" w:firstColumn="1" w:lastColumn="0" w:oddVBand="0" w:evenVBand="0" w:oddHBand="0" w:evenHBand="0" w:firstRowFirstColumn="0" w:firstRowLastColumn="0" w:lastRowFirstColumn="0" w:lastRowLastColumn="0"/>
+            <w:tcW w:w="2425" w:type="dxa"/>
+          </w:tcPr>
+          <w:p>
+            <w:pPr>
+              <w:spacing w:after="120"/>
+              <w:jc w:val="left"/>
+            </w:pPr>
+            <w:r>
+              <w:t>Deliverables</w:t>
+            </w:r>
+          </w:p>
+        </w:tc>
+        <w:tc>
+          <w:tcPr>
+            <w:tcW w:w="6592" w:type="dxa"/>
+          </w:tcPr>
+          <w:p>
+            <w:pPr>
+              <w:spacing w:after="120"/>
+              <w:cnfStyle w:val="000000000000" w:firstRow="0" w:lastRow="0" w:firstColumn="0" w:lastColumn="0" w:oddVBand="0" w:evenVBand="0" w:oddHBand="0" w:evenHBand="0" w:firstRowFirstColumn="0" w:firstRowLastColumn="0" w:lastRowFirstColumn="0" w:lastRowLastColumn="0"/>
+            </w:pPr>
+            <w:r>
+              <w:t>Report No.1</w:t>
+            </w:r>
+            <w:r>
+              <w:t xml:space="preserve"> Introduction</w:t>
+            </w:r>
+          </w:p>
+        </w:tc>
+      </w:tr>
+      <w:tr>
+        <w:trPr>
+          <w:cnfStyle w:val="000000100000" w:firstRow="0" w:lastRow="0" w:firstColumn="0" w:lastColumn="0" w:oddVBand="0" w:evenVBand="0" w:oddHBand="1" w:evenHBand="0" w:firstRowFirstColumn="0" w:firstRowLastColumn="0" w:lastRowFirstColumn="0" w:lastRowLastColumn="0"/>
+        </w:trPr>
+        <w:tc>
+          <w:tcPr>
+            <w:cnfStyle w:val="001000000000" w:firstRow="0" w:lastRow="0" w:firstColumn="1" w:lastColumn="0" w:oddVBand="0" w:evenVBand="0" w:oddHBand="0" w:evenHBand="0" w:firstRowFirstColumn="0" w:firstRowLastColumn="0" w:lastRowFirstColumn="0" w:lastRowLastColumn="0"/>
+            <w:tcW w:w="2425" w:type="dxa"/>
+          </w:tcPr>
+          <w:p>
+            <w:pPr>
+              <w:spacing w:after="120"/>
+              <w:jc w:val="left"/>
+            </w:pPr>
+            <w:r>
+              <w:t>Resource needed</w:t>
+            </w:r>
+          </w:p>
+        </w:tc>
+        <w:tc>
+          <w:tcPr>
+            <w:tcW w:w="6592" w:type="dxa"/>
+          </w:tcPr>
+          <w:p>
+            <w:pPr>
+              <w:spacing w:after="120"/>
+              <w:cnfStyle w:val="000000100000" w:firstRow="0" w:lastRow="0" w:firstColumn="0" w:lastColumn="0" w:oddVBand="0" w:evenVBand="0" w:oddHBand="1" w:evenHBand="0" w:firstRowFirstColumn="0" w:firstRowLastColumn="0" w:lastRowFirstColumn="0" w:lastRowLastColumn="0"/>
+            </w:pPr>
+            <w:r>
+              <w:t>20</w:t>
+            </w:r>
+            <w:r>
+              <w:t xml:space="preserve"> man-days</w:t>
+            </w:r>
+          </w:p>
+        </w:tc>
+      </w:tr>
+      <w:tr>
+        <w:tc>
+          <w:tcPr>
+            <w:cnfStyle w:val="001000000000" w:firstRow="0" w:lastRow="0" w:firstColumn="1" w:lastColumn="0" w:oddVBand="0" w:evenVBand="0" w:oddHBand="0" w:evenHBand="0" w:firstRowFirstColumn="0" w:firstRowLastColumn="0" w:lastRowFirstColumn="0" w:lastRowLastColumn="0"/>
+            <w:tcW w:w="2425" w:type="dxa"/>
+          </w:tcPr>
+          <w:p>
+            <w:pPr>
+              <w:spacing w:after="120"/>
+              <w:jc w:val="left"/>
+            </w:pPr>
+            <w:r>
+              <w:t>Dependencies and constraints</w:t>
+            </w:r>
+          </w:p>
+        </w:tc>
+        <w:tc>
+          <w:tcPr>
+            <w:tcW w:w="6592" w:type="dxa"/>
+          </w:tcPr>
+          <w:p>
+            <w:pPr>
+              <w:spacing w:after="120"/>
+              <w:cnfStyle w:val="000000000000" w:firstRow="0" w:lastRow="0" w:firstColumn="0" w:lastColumn="0" w:oddVBand="0" w:evenVBand="0" w:oddHBand="0" w:evenHBand="0" w:firstRowFirstColumn="0" w:firstRowLastColumn="0" w:lastRowFirstColumn="0" w:lastRowLastColumn="0"/>
+            </w:pPr>
+            <w:r>
+              <w:t>N/A</w:t>
+            </w:r>
+          </w:p>
+        </w:tc>
+      </w:tr>
+      <w:tr>
+        <w:trPr>
+          <w:cnfStyle w:val="000000100000" w:firstRow="0" w:lastRow="0" w:firstColumn="0" w:lastColumn="0" w:oddVBand="0" w:evenVBand="0" w:oddHBand="1" w:evenHBand="0" w:firstRowFirstColumn="0" w:firstRowLastColumn="0" w:lastRowFirstColumn="0" w:lastRowLastColumn="0"/>
+        </w:trPr>
+        <w:tc>
+          <w:tcPr>
+            <w:cnfStyle w:val="001000000000" w:firstRow="0" w:lastRow="0" w:firstColumn="1" w:lastColumn="0" w:oddVBand="0" w:evenVBand="0" w:oddHBand="0" w:evenHBand="0" w:firstRowFirstColumn="0" w:firstRowLastColumn="0" w:lastRowFirstColumn="0" w:lastRowLastColumn="0"/>
+            <w:tcW w:w="2425" w:type="dxa"/>
+          </w:tcPr>
+          <w:p>
+            <w:pPr>
+              <w:spacing w:after="120"/>
+              <w:jc w:val="left"/>
+            </w:pPr>
+            <w:r>
+              <w:t>Risk</w:t>
+            </w:r>
+          </w:p>
+        </w:tc>
+        <w:tc>
+          <w:tcPr>
+            <w:tcW w:w="6592" w:type="dxa"/>
+          </w:tcPr>
+          <w:p>
+            <w:pPr>
+              <w:spacing w:after="120"/>
+              <w:cnfStyle w:val="000000100000" w:firstRow="0" w:lastRow="0" w:firstColumn="0" w:lastColumn="0" w:oddVBand="0" w:evenVBand="0" w:oddHBand="1" w:evenHBand="0" w:firstRowFirstColumn="0" w:firstRowLastColumn="0" w:lastRowFirstColumn="0" w:lastRowLastColumn="0"/>
+            </w:pPr>
+            <w:r>
+              <w:t>- Missing requirement.</w:t>
+            </w:r>
+          </w:p>
+          <w:p>
+            <w:pPr>
+              <w:spacing w:after="120"/>
+              <w:cnfStyle w:val="000000100000" w:firstRow="0" w:lastRow="0" w:firstColumn="0" w:lastColumn="0" w:oddVBand="0" w:evenVBand="0" w:oddHBand="1" w:evenHBand="0" w:firstRowFirstColumn="0" w:firstRowLastColumn="0" w:lastRowFirstColumn="0" w:lastRowLastColumn="0"/>
+            </w:pPr>
+            <w:r>
+              <w:lastRenderedPageBreak/>
+              <w:t xml:space="preserve">- </w:t>
+            </w:r>
+            <w:r>
+              <w:t>Project’s scope can be unclear</w:t>
+            </w:r>
+            <w:r>
+              <w:t>.</w:t>
+            </w:r>
+          </w:p>
+          <w:p>
+            <w:pPr>
+              <w:spacing w:after="120"/>
+              <w:cnfStyle w:val="000000100000" w:firstRow="0" w:lastRow="0" w:firstColumn="0" w:lastColumn="0" w:oddVBand="0" w:evenVBand="0" w:oddHBand="1" w:evenHBand="0" w:firstRowFirstColumn="0" w:firstRowLastColumn="0" w:lastRowFirstColumn="0" w:lastRowLastColumn="0"/>
+            </w:pPr>
+            <w:r>
+              <w:t>- Lack of member share and understand.</w:t>
+            </w:r>
+          </w:p>
+        </w:tc>
+      </w:tr>
+    </w:tbl>
+    <w:p>
+      <w:pPr>
+        <w:spacing w:after="120" w:line="240" w:lineRule="auto"/>
+      </w:pPr>
+    </w:p>
     <w:p>
       <w:pPr>
         <w:pStyle w:val="Heading4"/>
@@ -3850,12 +4272,256 @@
           <w:ilvl w:val="3"/>
           <w:numId w:val="1"/>
         </w:numPr>
+        <w:spacing w:after="120" w:line="240" w:lineRule="auto"/>
       </w:pPr>
       <w:r>
         <w:t>Task 2: Planning</w:t>
       </w:r>
     </w:p>
-    <w:p/>
+    <w:tbl>
+      <w:tblPr>
+        <w:tblStyle w:val="PlainTable1"/>
+        <w:tblW w:w="0" w:type="auto"/>
+        <w:tblLook w:val="04A0" w:firstRow="1" w:lastRow="0" w:firstColumn="1" w:lastColumn="0" w:noHBand="0" w:noVBand="1"/>
+      </w:tblPr>
+      <w:tblGrid>
+        <w:gridCol w:w="2425"/>
+        <w:gridCol w:w="6592"/>
+      </w:tblGrid>
+      <w:tr>
+        <w:trPr>
+          <w:cnfStyle w:val="100000000000" w:firstRow="1" w:lastRow="0" w:firstColumn="0" w:lastColumn="0" w:oddVBand="0" w:evenVBand="0" w:oddHBand="0" w:evenHBand="0" w:firstRowFirstColumn="0" w:firstRowLastColumn="0" w:lastRowFirstColumn="0" w:lastRowLastColumn="0"/>
+        </w:trPr>
+        <w:tc>
+          <w:tcPr>
+            <w:cnfStyle w:val="001000000000" w:firstRow="0" w:lastRow="0" w:firstColumn="1" w:lastColumn="0" w:oddVBand="0" w:evenVBand="0" w:oddHBand="0" w:evenHBand="0" w:firstRowFirstColumn="0" w:firstRowLastColumn="0" w:lastRowFirstColumn="0" w:lastRowLastColumn="0"/>
+            <w:tcW w:w="2425" w:type="dxa"/>
+          </w:tcPr>
+          <w:p>
+            <w:pPr>
+              <w:spacing w:after="120"/>
+              <w:jc w:val="left"/>
+            </w:pPr>
+            <w:r>
+              <w:t>Task name</w:t>
+            </w:r>
+          </w:p>
+        </w:tc>
+        <w:tc>
+          <w:tcPr>
+            <w:tcW w:w="6592" w:type="dxa"/>
+          </w:tcPr>
+          <w:p>
+            <w:pPr>
+              <w:spacing w:after="120"/>
+              <w:cnfStyle w:val="100000000000" w:firstRow="1" w:lastRow="0" w:firstColumn="0" w:lastColumn="0" w:oddVBand="0" w:evenVBand="0" w:oddHBand="0" w:evenHBand="0" w:firstRowFirstColumn="0" w:firstRowLastColumn="0" w:lastRowFirstColumn="0" w:lastRowLastColumn="0"/>
+            </w:pPr>
+            <w:r>
+              <w:t>Planning</w:t>
+            </w:r>
+          </w:p>
+        </w:tc>
+      </w:tr>
+      <w:tr>
+        <w:trPr>
+          <w:cnfStyle w:val="000000100000" w:firstRow="0" w:lastRow="0" w:firstColumn="0" w:lastColumn="0" w:oddVBand="0" w:evenVBand="0" w:oddHBand="1" w:evenHBand="0" w:firstRowFirstColumn="0" w:firstRowLastColumn="0" w:lastRowFirstColumn="0" w:lastRowLastColumn="0"/>
+        </w:trPr>
+        <w:tc>
+          <w:tcPr>
+            <w:cnfStyle w:val="001000000000" w:firstRow="0" w:lastRow="0" w:firstColumn="1" w:lastColumn="0" w:oddVBand="0" w:evenVBand="0" w:oddHBand="0" w:evenHBand="0" w:firstRowFirstColumn="0" w:firstRowLastColumn="0" w:lastRowFirstColumn="0" w:lastRowLastColumn="0"/>
+            <w:tcW w:w="2425" w:type="dxa"/>
+          </w:tcPr>
+          <w:p>
+            <w:pPr>
+              <w:spacing w:after="120"/>
+              <w:jc w:val="left"/>
+            </w:pPr>
+            <w:r>
+              <w:t>Description</w:t>
+            </w:r>
+          </w:p>
+        </w:tc>
+        <w:tc>
+          <w:tcPr>
+            <w:tcW w:w="6592" w:type="dxa"/>
+          </w:tcPr>
+          <w:p>
+            <w:pPr>
+              <w:spacing w:after="120"/>
+              <w:cnfStyle w:val="000000100000" w:firstRow="0" w:lastRow="0" w:firstColumn="0" w:lastColumn="0" w:oddVBand="0" w:evenVBand="0" w:oddHBand="1" w:evenHBand="0" w:firstRowFirstColumn="0" w:firstRowLastColumn="0" w:lastRowFirstColumn="0" w:lastRowLastColumn="0"/>
+            </w:pPr>
+            <w:r>
+              <w:t>- Review team’s solution, verify project’s scope and determine project organization</w:t>
+            </w:r>
+          </w:p>
+          <w:p>
+            <w:pPr>
+              <w:spacing w:after="120"/>
+              <w:cnfStyle w:val="000000100000" w:firstRow="0" w:lastRow="0" w:firstColumn="0" w:lastColumn="0" w:oddVBand="0" w:evenVBand="0" w:oddHBand="1" w:evenHBand="0" w:firstRowFirstColumn="0" w:firstRowLastColumn="0" w:lastRowFirstColumn="0" w:lastRowLastColumn="0"/>
+            </w:pPr>
+            <w:r>
+              <w:t>- Create project management plan</w:t>
+            </w:r>
+          </w:p>
+        </w:tc>
+      </w:tr>
+      <w:tr>
+        <w:tc>
+          <w:tcPr>
+            <w:cnfStyle w:val="001000000000" w:firstRow="0" w:lastRow="0" w:firstColumn="1" w:lastColumn="0" w:oddVBand="0" w:evenVBand="0" w:oddHBand="0" w:evenHBand="0" w:firstRowFirstColumn="0" w:firstRowLastColumn="0" w:lastRowFirstColumn="0" w:lastRowLastColumn="0"/>
+            <w:tcW w:w="2425" w:type="dxa"/>
+          </w:tcPr>
+          <w:p>
+            <w:pPr>
+              <w:spacing w:after="120"/>
+              <w:jc w:val="left"/>
+            </w:pPr>
+            <w:r>
+              <w:t>Deliverables</w:t>
+            </w:r>
+          </w:p>
+        </w:tc>
+        <w:tc>
+          <w:tcPr>
+            <w:tcW w:w="6592" w:type="dxa"/>
+          </w:tcPr>
+          <w:p>
+            <w:pPr>
+              <w:spacing w:after="120"/>
+              <w:cnfStyle w:val="000000000000" w:firstRow="0" w:lastRow="0" w:firstColumn="0" w:lastColumn="0" w:oddVBand="0" w:evenVBand="0" w:oddHBand="0" w:evenHBand="0" w:firstRowFirstColumn="0" w:firstRowLastColumn="0" w:lastRowFirstColumn="0" w:lastRowLastColumn="0"/>
+            </w:pPr>
+            <w:r>
+              <w:t>Report No.2 Software Project Management Plan</w:t>
+            </w:r>
+          </w:p>
+        </w:tc>
+      </w:tr>
+      <w:tr>
+        <w:trPr>
+          <w:cnfStyle w:val="000000100000" w:firstRow="0" w:lastRow="0" w:firstColumn="0" w:lastColumn="0" w:oddVBand="0" w:evenVBand="0" w:oddHBand="1" w:evenHBand="0" w:firstRowFirstColumn="0" w:firstRowLastColumn="0" w:lastRowFirstColumn="0" w:lastRowLastColumn="0"/>
+        </w:trPr>
+        <w:tc>
+          <w:tcPr>
+            <w:cnfStyle w:val="001000000000" w:firstRow="0" w:lastRow="0" w:firstColumn="1" w:lastColumn="0" w:oddVBand="0" w:evenVBand="0" w:oddHBand="0" w:evenHBand="0" w:firstRowFirstColumn="0" w:firstRowLastColumn="0" w:lastRowFirstColumn="0" w:lastRowLastColumn="0"/>
+            <w:tcW w:w="2425" w:type="dxa"/>
+          </w:tcPr>
+          <w:p>
+            <w:pPr>
+              <w:spacing w:after="120"/>
+              <w:jc w:val="left"/>
+            </w:pPr>
+            <w:r>
+              <w:t>Resource needed</w:t>
+            </w:r>
+          </w:p>
+        </w:tc>
+        <w:tc>
+          <w:tcPr>
+            <w:tcW w:w="6592" w:type="dxa"/>
+          </w:tcPr>
+          <w:p>
+            <w:pPr>
+              <w:spacing w:after="120"/>
+              <w:cnfStyle w:val="000000100000" w:firstRow="0" w:lastRow="0" w:firstColumn="0" w:lastColumn="0" w:oddVBand="0" w:evenVBand="0" w:oddHBand="1" w:evenHBand="0" w:firstRowFirstColumn="0" w:firstRowLastColumn="0" w:lastRowFirstColumn="0" w:lastRowLastColumn="0"/>
+            </w:pPr>
+            <w:r>
+              <w:t>16 man-</w:t>
+            </w:r>
+            <w:r>
+              <w:t>days</w:t>
+            </w:r>
+          </w:p>
+        </w:tc>
+      </w:tr>
+      <w:tr>
+        <w:tc>
+          <w:tcPr>
+            <w:cnfStyle w:val="001000000000" w:firstRow="0" w:lastRow="0" w:firstColumn="1" w:lastColumn="0" w:oddVBand="0" w:evenVBand="0" w:oddHBand="0" w:evenHBand="0" w:firstRowFirstColumn="0" w:firstRowLastColumn="0" w:lastRowFirstColumn="0" w:lastRowLastColumn="0"/>
+            <w:tcW w:w="2425" w:type="dxa"/>
+          </w:tcPr>
+          <w:p>
+            <w:pPr>
+              <w:spacing w:after="120"/>
+              <w:jc w:val="left"/>
+            </w:pPr>
+            <w:r>
+              <w:t>Dependencies and constraints</w:t>
+            </w:r>
+          </w:p>
+        </w:tc>
+        <w:tc>
+          <w:tcPr>
+            <w:tcW w:w="6592" w:type="dxa"/>
+          </w:tcPr>
+          <w:p>
+            <w:pPr>
+              <w:spacing w:after="120"/>
+              <w:cnfStyle w:val="000000000000" w:firstRow="0" w:lastRow="0" w:firstColumn="0" w:lastColumn="0" w:oddVBand="0" w:evenVBand="0" w:oddHBand="0" w:evenHBand="0" w:firstRowFirstColumn="0" w:firstRowLastColumn="0" w:lastRowFirstColumn="0" w:lastRowLastColumn="0"/>
+            </w:pPr>
+            <w:r>
+              <w:t>- Base on Report No.1 Introduction.</w:t>
+            </w:r>
+          </w:p>
+          <w:p>
+            <w:pPr>
+              <w:spacing w:after="120"/>
+              <w:cnfStyle w:val="000000000000" w:firstRow="0" w:lastRow="0" w:firstColumn="0" w:lastColumn="0" w:oddVBand="0" w:evenVBand="0" w:oddHBand="0" w:evenHBand="0" w:firstRowFirstColumn="0" w:firstRowLastColumn="0" w:lastRowFirstColumn="0" w:lastRowLastColumn="0"/>
+            </w:pPr>
+            <w:r>
+              <w:t>- Planned project must be completed in 14 weeks</w:t>
+            </w:r>
+          </w:p>
+        </w:tc>
+      </w:tr>
+      <w:tr>
+        <w:trPr>
+          <w:cnfStyle w:val="000000100000" w:firstRow="0" w:lastRow="0" w:firstColumn="0" w:lastColumn="0" w:oddVBand="0" w:evenVBand="0" w:oddHBand="1" w:evenHBand="0" w:firstRowFirstColumn="0" w:firstRowLastColumn="0" w:lastRowFirstColumn="0" w:lastRowLastColumn="0"/>
+        </w:trPr>
+        <w:tc>
+          <w:tcPr>
+            <w:cnfStyle w:val="001000000000" w:firstRow="0" w:lastRow="0" w:firstColumn="1" w:lastColumn="0" w:oddVBand="0" w:evenVBand="0" w:oddHBand="0" w:evenHBand="0" w:firstRowFirstColumn="0" w:firstRowLastColumn="0" w:lastRowFirstColumn="0" w:lastRowLastColumn="0"/>
+            <w:tcW w:w="2425" w:type="dxa"/>
+          </w:tcPr>
+          <w:p>
+            <w:pPr>
+              <w:spacing w:after="120"/>
+              <w:jc w:val="left"/>
+            </w:pPr>
+            <w:r>
+              <w:t>Risk</w:t>
+            </w:r>
+          </w:p>
+        </w:tc>
+        <w:tc>
+          <w:tcPr>
+            <w:tcW w:w="6592" w:type="dxa"/>
+          </w:tcPr>
+          <w:p>
+            <w:pPr>
+              <w:spacing w:after="120"/>
+              <w:cnfStyle w:val="000000100000" w:firstRow="0" w:lastRow="0" w:firstColumn="0" w:lastColumn="0" w:oddVBand="0" w:evenVBand="0" w:oddHBand="1" w:evenHBand="0" w:firstRowFirstColumn="0" w:firstRowLastColumn="0" w:lastRowFirstColumn="0" w:lastRowLastColumn="0"/>
+            </w:pPr>
+            <w:r>
+              <w:t>- Lack of experience</w:t>
+            </w:r>
+          </w:p>
+          <w:p>
+            <w:pPr>
+              <w:spacing w:after="120"/>
+              <w:cnfStyle w:val="000000100000" w:firstRow="0" w:lastRow="0" w:firstColumn="0" w:lastColumn="0" w:oddVBand="0" w:evenVBand="0" w:oddHBand="1" w:evenHBand="0" w:firstRowFirstColumn="0" w:firstRowLastColumn="0" w:lastRowFirstColumn="0" w:lastRowLastColumn="0"/>
+            </w:pPr>
+            <w:r>
+              <w:t>- Plan may not fit yet</w:t>
+            </w:r>
+          </w:p>
+        </w:tc>
+      </w:tr>
+    </w:tbl>
+    <w:p>
+      <w:pPr>
+        <w:spacing w:after="120" w:line="240" w:lineRule="auto"/>
+      </w:pPr>
+    </w:p>
     <w:p>
       <w:pPr>
         <w:pStyle w:val="Heading4"/>
@@ -3863,12 +4529,262 @@
           <w:ilvl w:val="3"/>
           <w:numId w:val="1"/>
         </w:numPr>
+        <w:spacing w:after="120" w:line="240" w:lineRule="auto"/>
       </w:pPr>
       <w:r>
         <w:t>Task 3: Specifying requirements</w:t>
       </w:r>
     </w:p>
-    <w:p/>
+    <w:tbl>
+      <w:tblPr>
+        <w:tblStyle w:val="PlainTable1"/>
+        <w:tblW w:w="0" w:type="auto"/>
+        <w:tblLook w:val="04A0" w:firstRow="1" w:lastRow="0" w:firstColumn="1" w:lastColumn="0" w:noHBand="0" w:noVBand="1"/>
+      </w:tblPr>
+      <w:tblGrid>
+        <w:gridCol w:w="2425"/>
+        <w:gridCol w:w="6592"/>
+      </w:tblGrid>
+      <w:tr>
+        <w:trPr>
+          <w:cnfStyle w:val="100000000000" w:firstRow="1" w:lastRow="0" w:firstColumn="0" w:lastColumn="0" w:oddVBand="0" w:evenVBand="0" w:oddHBand="0" w:evenHBand="0" w:firstRowFirstColumn="0" w:firstRowLastColumn="0" w:lastRowFirstColumn="0" w:lastRowLastColumn="0"/>
+        </w:trPr>
+        <w:tc>
+          <w:tcPr>
+            <w:cnfStyle w:val="001000000000" w:firstRow="0" w:lastRow="0" w:firstColumn="1" w:lastColumn="0" w:oddVBand="0" w:evenVBand="0" w:oddHBand="0" w:evenHBand="0" w:firstRowFirstColumn="0" w:firstRowLastColumn="0" w:lastRowFirstColumn="0" w:lastRowLastColumn="0"/>
+            <w:tcW w:w="2425" w:type="dxa"/>
+          </w:tcPr>
+          <w:p>
+            <w:pPr>
+              <w:spacing w:after="120"/>
+              <w:jc w:val="left"/>
+            </w:pPr>
+            <w:r>
+              <w:t>Task name</w:t>
+            </w:r>
+          </w:p>
+        </w:tc>
+        <w:tc>
+          <w:tcPr>
+            <w:tcW w:w="6592" w:type="dxa"/>
+          </w:tcPr>
+          <w:p>
+            <w:pPr>
+              <w:spacing w:after="120"/>
+              <w:cnfStyle w:val="100000000000" w:firstRow="1" w:lastRow="0" w:firstColumn="0" w:lastColumn="0" w:oddVBand="0" w:evenVBand="0" w:oddHBand="0" w:evenHBand="0" w:firstRowFirstColumn="0" w:firstRowLastColumn="0" w:lastRowFirstColumn="0" w:lastRowLastColumn="0"/>
+            </w:pPr>
+            <w:r>
+              <w:t>Specifying requirements</w:t>
+            </w:r>
+          </w:p>
+        </w:tc>
+      </w:tr>
+      <w:tr>
+        <w:trPr>
+          <w:cnfStyle w:val="000000100000" w:firstRow="0" w:lastRow="0" w:firstColumn="0" w:lastColumn="0" w:oddVBand="0" w:evenVBand="0" w:oddHBand="1" w:evenHBand="0" w:firstRowFirstColumn="0" w:firstRowLastColumn="0" w:lastRowFirstColumn="0" w:lastRowLastColumn="0"/>
+        </w:trPr>
+        <w:tc>
+          <w:tcPr>
+            <w:cnfStyle w:val="001000000000" w:firstRow="0" w:lastRow="0" w:firstColumn="1" w:lastColumn="0" w:oddVBand="0" w:evenVBand="0" w:oddHBand="0" w:evenHBand="0" w:firstRowFirstColumn="0" w:firstRowLastColumn="0" w:lastRowFirstColumn="0" w:lastRowLastColumn="0"/>
+            <w:tcW w:w="2425" w:type="dxa"/>
+          </w:tcPr>
+          <w:p>
+            <w:pPr>
+              <w:spacing w:after="120"/>
+              <w:jc w:val="left"/>
+            </w:pPr>
+            <w:r>
+              <w:t>Description</w:t>
+            </w:r>
+          </w:p>
+        </w:tc>
+        <w:tc>
+          <w:tcPr>
+            <w:tcW w:w="6592" w:type="dxa"/>
+          </w:tcPr>
+          <w:p>
+            <w:pPr>
+              <w:spacing w:after="120"/>
+              <w:cnfStyle w:val="000000100000" w:firstRow="0" w:lastRow="0" w:firstColumn="0" w:lastColumn="0" w:oddVBand="0" w:evenVBand="0" w:oddHBand="1" w:evenHBand="0" w:firstRowFirstColumn="0" w:firstRowLastColumn="0" w:lastRowFirstColumn="0" w:lastRowLastColumn="0"/>
+            </w:pPr>
+            <w:r>
+              <w:t>Identify and clarify software requirements.</w:t>
+            </w:r>
+          </w:p>
+        </w:tc>
+      </w:tr>
+      <w:tr>
+        <w:tc>
+          <w:tcPr>
+            <w:cnfStyle w:val="001000000000" w:firstRow="0" w:lastRow="0" w:firstColumn="1" w:lastColumn="0" w:oddVBand="0" w:evenVBand="0" w:oddHBand="0" w:evenHBand="0" w:firstRowFirstColumn="0" w:firstRowLastColumn="0" w:lastRowFirstColumn="0" w:lastRowLastColumn="0"/>
+            <w:tcW w:w="2425" w:type="dxa"/>
+          </w:tcPr>
+          <w:p>
+            <w:pPr>
+              <w:spacing w:after="120"/>
+              <w:jc w:val="left"/>
+            </w:pPr>
+            <w:r>
+              <w:t>Deliverables</w:t>
+            </w:r>
+          </w:p>
+        </w:tc>
+        <w:tc>
+          <w:tcPr>
+            <w:tcW w:w="6592" w:type="dxa"/>
+          </w:tcPr>
+          <w:p>
+            <w:pPr>
+              <w:spacing w:after="120"/>
+              <w:cnfStyle w:val="000000000000" w:firstRow="0" w:lastRow="0" w:firstColumn="0" w:lastColumn="0" w:oddVBand="0" w:evenVBand="0" w:oddHBand="0" w:evenHBand="0" w:firstRowFirstColumn="0" w:firstRowLastColumn="0" w:lastRowFirstColumn="0" w:lastRowLastColumn="0"/>
+            </w:pPr>
+            <w:r>
+              <w:t>Report No. 3 Software Requirement Specification</w:t>
+            </w:r>
+          </w:p>
+        </w:tc>
+      </w:tr>
+      <w:tr>
+        <w:trPr>
+          <w:cnfStyle w:val="000000100000" w:firstRow="0" w:lastRow="0" w:firstColumn="0" w:lastColumn="0" w:oddVBand="0" w:evenVBand="0" w:oddHBand="1" w:evenHBand="0" w:firstRowFirstColumn="0" w:firstRowLastColumn="0" w:lastRowFirstColumn="0" w:lastRowLastColumn="0"/>
+        </w:trPr>
+        <w:tc>
+          <w:tcPr>
+            <w:cnfStyle w:val="001000000000" w:firstRow="0" w:lastRow="0" w:firstColumn="1" w:lastColumn="0" w:oddVBand="0" w:evenVBand="0" w:oddHBand="0" w:evenHBand="0" w:firstRowFirstColumn="0" w:firstRowLastColumn="0" w:lastRowFirstColumn="0" w:lastRowLastColumn="0"/>
+            <w:tcW w:w="2425" w:type="dxa"/>
+          </w:tcPr>
+          <w:p>
+            <w:pPr>
+              <w:spacing w:after="120"/>
+              <w:jc w:val="left"/>
+            </w:pPr>
+            <w:r>
+              <w:t>Resource needed</w:t>
+            </w:r>
+          </w:p>
+        </w:tc>
+        <w:tc>
+          <w:tcPr>
+            <w:tcW w:w="6592" w:type="dxa"/>
+          </w:tcPr>
+          <w:p>
+            <w:pPr>
+              <w:spacing w:after="120"/>
+              <w:cnfStyle w:val="000000100000" w:firstRow="0" w:lastRow="0" w:firstColumn="0" w:lastColumn="0" w:oddVBand="0" w:evenVBand="0" w:oddHBand="1" w:evenHBand="0" w:firstRowFirstColumn="0" w:firstRowLastColumn="0" w:lastRowFirstColumn="0" w:lastRowLastColumn="0"/>
+            </w:pPr>
+            <w:r>
+              <w:t>20</w:t>
+            </w:r>
+            <w:r>
+              <w:t xml:space="preserve"> man-days</w:t>
+            </w:r>
+          </w:p>
+        </w:tc>
+      </w:tr>
+      <w:tr>
+        <w:tc>
+          <w:tcPr>
+            <w:cnfStyle w:val="001000000000" w:firstRow="0" w:lastRow="0" w:firstColumn="1" w:lastColumn="0" w:oddVBand="0" w:evenVBand="0" w:oddHBand="0" w:evenHBand="0" w:firstRowFirstColumn="0" w:firstRowLastColumn="0" w:lastRowFirstColumn="0" w:lastRowLastColumn="0"/>
+            <w:tcW w:w="2425" w:type="dxa"/>
+          </w:tcPr>
+          <w:p>
+            <w:pPr>
+              <w:spacing w:after="120"/>
+              <w:jc w:val="left"/>
+            </w:pPr>
+            <w:r>
+              <w:t>Dependencies and constraints</w:t>
+            </w:r>
+          </w:p>
+        </w:tc>
+        <w:tc>
+          <w:tcPr>
+            <w:tcW w:w="6592" w:type="dxa"/>
+          </w:tcPr>
+          <w:p>
+            <w:pPr>
+              <w:spacing w:after="120"/>
+              <w:cnfStyle w:val="000000000000" w:firstRow="0" w:lastRow="0" w:firstColumn="0" w:lastColumn="0" w:oddVBand="0" w:evenVBand="0" w:oddHBand="0" w:evenHBand="0" w:firstRowFirstColumn="0" w:firstRowLastColumn="0" w:lastRowFirstColumn="0" w:lastRowLastColumn="0"/>
+            </w:pPr>
+            <w:r>
+              <w:t xml:space="preserve">Base on </w:t>
+            </w:r>
+            <w:r>
+              <w:t>Report No.2 Software Project Management Plan</w:t>
+            </w:r>
+            <w:r>
+              <w:t>.</w:t>
+            </w:r>
+          </w:p>
+        </w:tc>
+      </w:tr>
+      <w:tr>
+        <w:trPr>
+          <w:cnfStyle w:val="000000100000" w:firstRow="0" w:lastRow="0" w:firstColumn="0" w:lastColumn="0" w:oddVBand="0" w:evenVBand="0" w:oddHBand="1" w:evenHBand="0" w:firstRowFirstColumn="0" w:firstRowLastColumn="0" w:lastRowFirstColumn="0" w:lastRowLastColumn="0"/>
+        </w:trPr>
+        <w:tc>
+          <w:tcPr>
+            <w:cnfStyle w:val="001000000000" w:firstRow="0" w:lastRow="0" w:firstColumn="1" w:lastColumn="0" w:oddVBand="0" w:evenVBand="0" w:oddHBand="0" w:evenHBand="0" w:firstRowFirstColumn="0" w:firstRowLastColumn="0" w:lastRowFirstColumn="0" w:lastRowLastColumn="0"/>
+            <w:tcW w:w="2425" w:type="dxa"/>
+          </w:tcPr>
+          <w:p>
+            <w:pPr>
+              <w:spacing w:after="120"/>
+              <w:jc w:val="left"/>
+            </w:pPr>
+            <w:r>
+              <w:t>Risk</w:t>
+            </w:r>
+          </w:p>
+        </w:tc>
+        <w:tc>
+          <w:tcPr>
+            <w:tcW w:w="6592" w:type="dxa"/>
+          </w:tcPr>
+          <w:p>
+            <w:pPr>
+              <w:spacing w:after="120"/>
+              <w:cnfStyle w:val="000000100000" w:firstRow="0" w:lastRow="0" w:firstColumn="0" w:lastColumn="0" w:oddVBand="0" w:evenVBand="0" w:oddHBand="1" w:evenHBand="0" w:firstRowFirstColumn="0" w:firstRowLastColumn="0" w:lastRowFirstColumn="0" w:lastRowLastColumn="0"/>
+            </w:pPr>
+            <w:r>
+              <w:t xml:space="preserve">- </w:t>
+            </w:r>
+            <w:r>
+              <w:t xml:space="preserve">Misunderstood or unclear </w:t>
+            </w:r>
+            <w:r>
+              <w:t>system’s</w:t>
+            </w:r>
+            <w:r>
+              <w:t xml:space="preserve"> requirement</w:t>
+            </w:r>
+          </w:p>
+          <w:p>
+            <w:pPr>
+              <w:spacing w:after="120"/>
+              <w:cnfStyle w:val="000000100000" w:firstRow="0" w:lastRow="0" w:firstColumn="0" w:lastColumn="0" w:oddVBand="0" w:evenVBand="0" w:oddHBand="1" w:evenHBand="0" w:firstRowFirstColumn="0" w:firstRowLastColumn="0" w:lastRowFirstColumn="0" w:lastRowLastColumn="0"/>
+            </w:pPr>
+            <w:r>
+              <w:t>-</w:t>
+            </w:r>
+            <w:r>
+              <w:t xml:space="preserve"> </w:t>
+            </w:r>
+            <w:r>
+              <w:t>L</w:t>
+            </w:r>
+            <w:r>
+              <w:t>ack of practical experience</w:t>
+            </w:r>
+          </w:p>
+        </w:tc>
+      </w:tr>
+    </w:tbl>
+    <w:p>
+      <w:pPr>
+        <w:spacing w:after="120" w:line="240" w:lineRule="auto"/>
+      </w:pPr>
+    </w:p>
     <w:p>
       <w:pPr>
         <w:pStyle w:val="Heading4"/>
@@ -3876,12 +4792,235 @@
           <w:ilvl w:val="3"/>
           <w:numId w:val="1"/>
         </w:numPr>
+        <w:spacing w:after="120" w:line="240" w:lineRule="auto"/>
       </w:pPr>
       <w:r>
         <w:t>Task 4: Designing database</w:t>
       </w:r>
     </w:p>
-    <w:p/>
+    <w:tbl>
+      <w:tblPr>
+        <w:tblStyle w:val="PlainTable1"/>
+        <w:tblW w:w="0" w:type="auto"/>
+        <w:tblLook w:val="04A0" w:firstRow="1" w:lastRow="0" w:firstColumn="1" w:lastColumn="0" w:noHBand="0" w:noVBand="1"/>
+      </w:tblPr>
+      <w:tblGrid>
+        <w:gridCol w:w="2425"/>
+        <w:gridCol w:w="6592"/>
+      </w:tblGrid>
+      <w:tr>
+        <w:trPr>
+          <w:cnfStyle w:val="100000000000" w:firstRow="1" w:lastRow="0" w:firstColumn="0" w:lastColumn="0" w:oddVBand="0" w:evenVBand="0" w:oddHBand="0" w:evenHBand="0" w:firstRowFirstColumn="0" w:firstRowLastColumn="0" w:lastRowFirstColumn="0" w:lastRowLastColumn="0"/>
+        </w:trPr>
+        <w:tc>
+          <w:tcPr>
+            <w:cnfStyle w:val="001000000000" w:firstRow="0" w:lastRow="0" w:firstColumn="1" w:lastColumn="0" w:oddVBand="0" w:evenVBand="0" w:oddHBand="0" w:evenHBand="0" w:firstRowFirstColumn="0" w:firstRowLastColumn="0" w:lastRowFirstColumn="0" w:lastRowLastColumn="0"/>
+            <w:tcW w:w="2425" w:type="dxa"/>
+          </w:tcPr>
+          <w:p>
+            <w:pPr>
+              <w:spacing w:after="120"/>
+              <w:jc w:val="left"/>
+            </w:pPr>
+            <w:r>
+              <w:t>Task name</w:t>
+            </w:r>
+          </w:p>
+        </w:tc>
+        <w:tc>
+          <w:tcPr>
+            <w:tcW w:w="6592" w:type="dxa"/>
+          </w:tcPr>
+          <w:p>
+            <w:pPr>
+              <w:spacing w:after="120"/>
+              <w:cnfStyle w:val="100000000000" w:firstRow="1" w:lastRow="0" w:firstColumn="0" w:lastColumn="0" w:oddVBand="0" w:evenVBand="0" w:oddHBand="0" w:evenHBand="0" w:firstRowFirstColumn="0" w:firstRowLastColumn="0" w:lastRowFirstColumn="0" w:lastRowLastColumn="0"/>
+            </w:pPr>
+            <w:r>
+              <w:t>Designing database</w:t>
+            </w:r>
+          </w:p>
+        </w:tc>
+      </w:tr>
+      <w:tr>
+        <w:trPr>
+          <w:cnfStyle w:val="000000100000" w:firstRow="0" w:lastRow="0" w:firstColumn="0" w:lastColumn="0" w:oddVBand="0" w:evenVBand="0" w:oddHBand="1" w:evenHBand="0" w:firstRowFirstColumn="0" w:firstRowLastColumn="0" w:lastRowFirstColumn="0" w:lastRowLastColumn="0"/>
+        </w:trPr>
+        <w:tc>
+          <w:tcPr>
+            <w:cnfStyle w:val="001000000000" w:firstRow="0" w:lastRow="0" w:firstColumn="1" w:lastColumn="0" w:oddVBand="0" w:evenVBand="0" w:oddHBand="0" w:evenHBand="0" w:firstRowFirstColumn="0" w:firstRowLastColumn="0" w:lastRowFirstColumn="0" w:lastRowLastColumn="0"/>
+            <w:tcW w:w="2425" w:type="dxa"/>
+          </w:tcPr>
+          <w:p>
+            <w:pPr>
+              <w:spacing w:after="120"/>
+              <w:jc w:val="left"/>
+            </w:pPr>
+            <w:r>
+              <w:t>Description</w:t>
+            </w:r>
+          </w:p>
+        </w:tc>
+        <w:tc>
+          <w:tcPr>
+            <w:tcW w:w="6592" w:type="dxa"/>
+          </w:tcPr>
+          <w:p>
+            <w:pPr>
+              <w:spacing w:after="120"/>
+              <w:cnfStyle w:val="000000100000" w:firstRow="0" w:lastRow="0" w:firstColumn="0" w:lastColumn="0" w:oddVBand="0" w:evenVBand="0" w:oddHBand="1" w:evenHBand="0" w:firstRowFirstColumn="0" w:firstRowLastColumn="0" w:lastRowFirstColumn="0" w:lastRowLastColumn="0"/>
+            </w:pPr>
+            <w:r>
+              <w:t>Design database in conceptual, logical and physical</w:t>
+            </w:r>
+          </w:p>
+        </w:tc>
+      </w:tr>
+      <w:tr>
+        <w:tc>
+          <w:tcPr>
+            <w:cnfStyle w:val="001000000000" w:firstRow="0" w:lastRow="0" w:firstColumn="1" w:lastColumn="0" w:oddVBand="0" w:evenVBand="0" w:oddHBand="0" w:evenHBand="0" w:firstRowFirstColumn="0" w:firstRowLastColumn="0" w:lastRowFirstColumn="0" w:lastRowLastColumn="0"/>
+            <w:tcW w:w="2425" w:type="dxa"/>
+          </w:tcPr>
+          <w:p>
+            <w:pPr>
+              <w:spacing w:after="120"/>
+              <w:jc w:val="left"/>
+            </w:pPr>
+            <w:r>
+              <w:t>Deliverables</w:t>
+            </w:r>
+          </w:p>
+        </w:tc>
+        <w:tc>
+          <w:tcPr>
+            <w:tcW w:w="6592" w:type="dxa"/>
+          </w:tcPr>
+          <w:p>
+            <w:pPr>
+              <w:spacing w:after="120"/>
+              <w:cnfStyle w:val="000000000000" w:firstRow="0" w:lastRow="0" w:firstColumn="0" w:lastColumn="0" w:oddVBand="0" w:evenVBand="0" w:oddHBand="0" w:evenHBand="0" w:firstRowFirstColumn="0" w:firstRowLastColumn="0" w:lastRowFirstColumn="0" w:lastRowLastColumn="0"/>
+            </w:pPr>
+            <w:r>
+              <w:t>Physical database and SQL script.</w:t>
+            </w:r>
+          </w:p>
+        </w:tc>
+      </w:tr>
+      <w:tr>
+        <w:trPr>
+          <w:cnfStyle w:val="000000100000" w:firstRow="0" w:lastRow="0" w:firstColumn="0" w:lastColumn="0" w:oddVBand="0" w:evenVBand="0" w:oddHBand="1" w:evenHBand="0" w:firstRowFirstColumn="0" w:firstRowLastColumn="0" w:lastRowFirstColumn="0" w:lastRowLastColumn="0"/>
+        </w:trPr>
+        <w:tc>
+          <w:tcPr>
+            <w:cnfStyle w:val="001000000000" w:firstRow="0" w:lastRow="0" w:firstColumn="1" w:lastColumn="0" w:oddVBand="0" w:evenVBand="0" w:oddHBand="0" w:evenHBand="0" w:firstRowFirstColumn="0" w:firstRowLastColumn="0" w:lastRowFirstColumn="0" w:lastRowLastColumn="0"/>
+            <w:tcW w:w="2425" w:type="dxa"/>
+          </w:tcPr>
+          <w:p>
+            <w:pPr>
+              <w:spacing w:after="120"/>
+              <w:jc w:val="left"/>
+            </w:pPr>
+            <w:r>
+              <w:t>Resource needed</w:t>
+            </w:r>
+          </w:p>
+        </w:tc>
+        <w:tc>
+          <w:tcPr>
+            <w:tcW w:w="6592" w:type="dxa"/>
+          </w:tcPr>
+          <w:p>
+            <w:pPr>
+              <w:spacing w:after="120"/>
+              <w:cnfStyle w:val="000000100000" w:firstRow="0" w:lastRow="0" w:firstColumn="0" w:lastColumn="0" w:oddVBand="0" w:evenVBand="0" w:oddHBand="1" w:evenHBand="0" w:firstRowFirstColumn="0" w:firstRowLastColumn="0" w:lastRowFirstColumn="0" w:lastRowLastColumn="0"/>
+            </w:pPr>
+            <w:r>
+              <w:t>12 man-days</w:t>
+            </w:r>
+          </w:p>
+        </w:tc>
+      </w:tr>
+      <w:tr>
+        <w:tc>
+          <w:tcPr>
+            <w:cnfStyle w:val="001000000000" w:firstRow="0" w:lastRow="0" w:firstColumn="1" w:lastColumn="0" w:oddVBand="0" w:evenVBand="0" w:oddHBand="0" w:evenHBand="0" w:firstRowFirstColumn="0" w:firstRowLastColumn="0" w:lastRowFirstColumn="0" w:lastRowLastColumn="0"/>
+            <w:tcW w:w="2425" w:type="dxa"/>
+          </w:tcPr>
+          <w:p>
+            <w:pPr>
+              <w:spacing w:after="120"/>
+              <w:jc w:val="left"/>
+            </w:pPr>
+            <w:r>
+              <w:t>Dependencies and constraints</w:t>
+            </w:r>
+          </w:p>
+        </w:tc>
+        <w:tc>
+          <w:tcPr>
+            <w:tcW w:w="6592" w:type="dxa"/>
+          </w:tcPr>
+          <w:p>
+            <w:pPr>
+              <w:spacing w:after="120"/>
+              <w:cnfStyle w:val="000000000000" w:firstRow="0" w:lastRow="0" w:firstColumn="0" w:lastColumn="0" w:oddVBand="0" w:evenVBand="0" w:oddHBand="0" w:evenHBand="0" w:firstRowFirstColumn="0" w:firstRowLastColumn="0" w:lastRowFirstColumn="0" w:lastRowLastColumn="0"/>
+            </w:pPr>
+            <w:r>
+              <w:t xml:space="preserve">Base on </w:t>
+            </w:r>
+            <w:r>
+              <w:t>Report No. 3 Software Requirement Specification</w:t>
+            </w:r>
+          </w:p>
+        </w:tc>
+      </w:tr>
+      <w:tr>
+        <w:trPr>
+          <w:cnfStyle w:val="000000100000" w:firstRow="0" w:lastRow="0" w:firstColumn="0" w:lastColumn="0" w:oddVBand="0" w:evenVBand="0" w:oddHBand="1" w:evenHBand="0" w:firstRowFirstColumn="0" w:firstRowLastColumn="0" w:lastRowFirstColumn="0" w:lastRowLastColumn="0"/>
+        </w:trPr>
+        <w:tc>
+          <w:tcPr>
+            <w:cnfStyle w:val="001000000000" w:firstRow="0" w:lastRow="0" w:firstColumn="1" w:lastColumn="0" w:oddVBand="0" w:evenVBand="0" w:oddHBand="0" w:evenHBand="0" w:firstRowFirstColumn="0" w:firstRowLastColumn="0" w:lastRowFirstColumn="0" w:lastRowLastColumn="0"/>
+            <w:tcW w:w="2425" w:type="dxa"/>
+          </w:tcPr>
+          <w:p>
+            <w:pPr>
+              <w:spacing w:after="120"/>
+              <w:jc w:val="left"/>
+            </w:pPr>
+            <w:r>
+              <w:t>Risk</w:t>
+            </w:r>
+          </w:p>
+        </w:tc>
+        <w:tc>
+          <w:tcPr>
+            <w:tcW w:w="6592" w:type="dxa"/>
+          </w:tcPr>
+          <w:p>
+            <w:pPr>
+              <w:spacing w:after="120"/>
+              <w:cnfStyle w:val="000000100000" w:firstRow="0" w:lastRow="0" w:firstColumn="0" w:lastColumn="0" w:oddVBand="0" w:evenVBand="0" w:oddHBand="1" w:evenHBand="0" w:firstRowFirstColumn="0" w:firstRowLastColumn="0" w:lastRowFirstColumn="0" w:lastRowLastColumn="0"/>
+            </w:pPr>
+            <w:r>
+              <w:t>L</w:t>
+            </w:r>
+            <w:r>
+              <w:t xml:space="preserve">ack of practical experience leading </w:t>
+            </w:r>
+            <w:r>
+              <w:t>to unreasonable database design</w:t>
+            </w:r>
+          </w:p>
+        </w:tc>
+      </w:tr>
+    </w:tbl>
+    <w:p>
+      <w:pPr>
+        <w:spacing w:after="120" w:line="240" w:lineRule="auto"/>
+      </w:pPr>
+    </w:p>
     <w:p>
       <w:pPr>
         <w:pStyle w:val="Heading4"/>
@@ -3889,12 +5028,248 @@
           <w:ilvl w:val="3"/>
           <w:numId w:val="1"/>
         </w:numPr>
+        <w:spacing w:after="120" w:line="240" w:lineRule="auto"/>
       </w:pPr>
       <w:r>
         <w:t>Task 5: Create Software Design Description</w:t>
       </w:r>
     </w:p>
-    <w:p/>
+    <w:tbl>
+      <w:tblPr>
+        <w:tblStyle w:val="PlainTable1"/>
+        <w:tblW w:w="0" w:type="auto"/>
+        <w:tblLook w:val="04A0" w:firstRow="1" w:lastRow="0" w:firstColumn="1" w:lastColumn="0" w:noHBand="0" w:noVBand="1"/>
+      </w:tblPr>
+      <w:tblGrid>
+        <w:gridCol w:w="2425"/>
+        <w:gridCol w:w="6592"/>
+      </w:tblGrid>
+      <w:tr>
+        <w:trPr>
+          <w:cnfStyle w:val="100000000000" w:firstRow="1" w:lastRow="0" w:firstColumn="0" w:lastColumn="0" w:oddVBand="0" w:evenVBand="0" w:oddHBand="0" w:evenHBand="0" w:firstRowFirstColumn="0" w:firstRowLastColumn="0" w:lastRowFirstColumn="0" w:lastRowLastColumn="0"/>
+        </w:trPr>
+        <w:tc>
+          <w:tcPr>
+            <w:cnfStyle w:val="001000000000" w:firstRow="0" w:lastRow="0" w:firstColumn="1" w:lastColumn="0" w:oddVBand="0" w:evenVBand="0" w:oddHBand="0" w:evenHBand="0" w:firstRowFirstColumn="0" w:firstRowLastColumn="0" w:lastRowFirstColumn="0" w:lastRowLastColumn="0"/>
+            <w:tcW w:w="2425" w:type="dxa"/>
+          </w:tcPr>
+          <w:p>
+            <w:pPr>
+              <w:spacing w:after="120"/>
+              <w:jc w:val="left"/>
+            </w:pPr>
+            <w:r>
+              <w:t>Task name</w:t>
+            </w:r>
+          </w:p>
+        </w:tc>
+        <w:tc>
+          <w:tcPr>
+            <w:tcW w:w="6592" w:type="dxa"/>
+          </w:tcPr>
+          <w:p>
+            <w:pPr>
+              <w:spacing w:after="120"/>
+              <w:cnfStyle w:val="100000000000" w:firstRow="1" w:lastRow="0" w:firstColumn="0" w:lastColumn="0" w:oddVBand="0" w:evenVBand="0" w:oddHBand="0" w:evenHBand="0" w:firstRowFirstColumn="0" w:firstRowLastColumn="0" w:lastRowFirstColumn="0" w:lastRowLastColumn="0"/>
+            </w:pPr>
+            <w:r>
+              <w:t>Create Software Design Description</w:t>
+            </w:r>
+          </w:p>
+        </w:tc>
+      </w:tr>
+      <w:tr>
+        <w:trPr>
+          <w:cnfStyle w:val="000000100000" w:firstRow="0" w:lastRow="0" w:firstColumn="0" w:lastColumn="0" w:oddVBand="0" w:evenVBand="0" w:oddHBand="1" w:evenHBand="0" w:firstRowFirstColumn="0" w:firstRowLastColumn="0" w:lastRowFirstColumn="0" w:lastRowLastColumn="0"/>
+        </w:trPr>
+        <w:tc>
+          <w:tcPr>
+            <w:cnfStyle w:val="001000000000" w:firstRow="0" w:lastRow="0" w:firstColumn="1" w:lastColumn="0" w:oddVBand="0" w:evenVBand="0" w:oddHBand="0" w:evenHBand="0" w:firstRowFirstColumn="0" w:firstRowLastColumn="0" w:lastRowFirstColumn="0" w:lastRowLastColumn="0"/>
+            <w:tcW w:w="2425" w:type="dxa"/>
+          </w:tcPr>
+          <w:p>
+            <w:pPr>
+              <w:spacing w:after="120"/>
+              <w:jc w:val="left"/>
+            </w:pPr>
+            <w:r>
+              <w:t>Description</w:t>
+            </w:r>
+          </w:p>
+        </w:tc>
+        <w:tc>
+          <w:tcPr>
+            <w:tcW w:w="6592" w:type="dxa"/>
+          </w:tcPr>
+          <w:p>
+            <w:pPr>
+              <w:spacing w:after="120"/>
+              <w:cnfStyle w:val="000000100000" w:firstRow="0" w:lastRow="0" w:firstColumn="0" w:lastColumn="0" w:oddVBand="0" w:evenVBand="0" w:oddHBand="1" w:evenHBand="0" w:firstRowFirstColumn="0" w:firstRowLastColumn="0" w:lastRowFirstColumn="0" w:lastRowLastColumn="0"/>
+            </w:pPr>
+            <w:r>
+              <w:t>Decide software architect and clarify software detail design.</w:t>
+            </w:r>
+          </w:p>
+        </w:tc>
+      </w:tr>
+      <w:tr>
+        <w:tc>
+          <w:tcPr>
+            <w:cnfStyle w:val="001000000000" w:firstRow="0" w:lastRow="0" w:firstColumn="1" w:lastColumn="0" w:oddVBand="0" w:evenVBand="0" w:oddHBand="0" w:evenHBand="0" w:firstRowFirstColumn="0" w:firstRowLastColumn="0" w:lastRowFirstColumn="0" w:lastRowLastColumn="0"/>
+            <w:tcW w:w="2425" w:type="dxa"/>
+          </w:tcPr>
+          <w:p>
+            <w:pPr>
+              <w:spacing w:after="120"/>
+              <w:jc w:val="left"/>
+            </w:pPr>
+            <w:r>
+              <w:t>Deliverables</w:t>
+            </w:r>
+          </w:p>
+        </w:tc>
+        <w:tc>
+          <w:tcPr>
+            <w:tcW w:w="6592" w:type="dxa"/>
+          </w:tcPr>
+          <w:p>
+            <w:pPr>
+              <w:spacing w:after="120"/>
+              <w:cnfStyle w:val="000000000000" w:firstRow="0" w:lastRow="0" w:firstColumn="0" w:lastColumn="0" w:oddVBand="0" w:evenVBand="0" w:oddHBand="0" w:evenHBand="0" w:firstRowFirstColumn="0" w:firstRowLastColumn="0" w:lastRowFirstColumn="0" w:lastRowLastColumn="0"/>
+            </w:pPr>
+            <w:r>
+              <w:t>Report No. 4 Software Design Description</w:t>
+            </w:r>
+          </w:p>
+        </w:tc>
+      </w:tr>
+      <w:tr>
+        <w:trPr>
+          <w:cnfStyle w:val="000000100000" w:firstRow="0" w:lastRow="0" w:firstColumn="0" w:lastColumn="0" w:oddVBand="0" w:evenVBand="0" w:oddHBand="1" w:evenHBand="0" w:firstRowFirstColumn="0" w:firstRowLastColumn="0" w:lastRowFirstColumn="0" w:lastRowLastColumn="0"/>
+        </w:trPr>
+        <w:tc>
+          <w:tcPr>
+            <w:cnfStyle w:val="001000000000" w:firstRow="0" w:lastRow="0" w:firstColumn="1" w:lastColumn="0" w:oddVBand="0" w:evenVBand="0" w:oddHBand="0" w:evenHBand="0" w:firstRowFirstColumn="0" w:firstRowLastColumn="0" w:lastRowFirstColumn="0" w:lastRowLastColumn="0"/>
+            <w:tcW w:w="2425" w:type="dxa"/>
+          </w:tcPr>
+          <w:p>
+            <w:pPr>
+              <w:spacing w:after="120"/>
+              <w:jc w:val="left"/>
+            </w:pPr>
+            <w:r>
+              <w:t>Resource needed</w:t>
+            </w:r>
+          </w:p>
+        </w:tc>
+        <w:tc>
+          <w:tcPr>
+            <w:tcW w:w="6592" w:type="dxa"/>
+          </w:tcPr>
+          <w:p>
+            <w:pPr>
+              <w:spacing w:after="120"/>
+              <w:cnfStyle w:val="000000100000" w:firstRow="0" w:lastRow="0" w:firstColumn="0" w:lastColumn="0" w:oddVBand="0" w:evenVBand="0" w:oddHBand="1" w:evenHBand="0" w:firstRowFirstColumn="0" w:firstRowLastColumn="0" w:lastRowFirstColumn="0" w:lastRowLastColumn="0"/>
+            </w:pPr>
+            <w:r>
+              <w:t>40 man-days</w:t>
+            </w:r>
+          </w:p>
+        </w:tc>
+      </w:tr>
+      <w:tr>
+        <w:tc>
+          <w:tcPr>
+            <w:cnfStyle w:val="001000000000" w:firstRow="0" w:lastRow="0" w:firstColumn="1" w:lastColumn="0" w:oddVBand="0" w:evenVBand="0" w:oddHBand="0" w:evenHBand="0" w:firstRowFirstColumn="0" w:firstRowLastColumn="0" w:lastRowFirstColumn="0" w:lastRowLastColumn="0"/>
+            <w:tcW w:w="2425" w:type="dxa"/>
+          </w:tcPr>
+          <w:p>
+            <w:pPr>
+              <w:spacing w:after="120"/>
+              <w:jc w:val="left"/>
+            </w:pPr>
+            <w:r>
+              <w:t>Dependencies and constraints</w:t>
+            </w:r>
+          </w:p>
+        </w:tc>
+        <w:tc>
+          <w:tcPr>
+            <w:tcW w:w="6592" w:type="dxa"/>
+          </w:tcPr>
+          <w:p>
+            <w:pPr>
+              <w:spacing w:after="120"/>
+              <w:jc w:val="left"/>
+              <w:cnfStyle w:val="000000000000" w:firstRow="0" w:lastRow="0" w:firstColumn="0" w:lastColumn="0" w:oddVBand="0" w:evenVBand="0" w:oddHBand="0" w:evenHBand="0" w:firstRowFirstColumn="0" w:firstRowLastColumn="0" w:lastRowFirstColumn="0" w:lastRowLastColumn="0"/>
+            </w:pPr>
+            <w:r>
+              <w:t xml:space="preserve">Base on </w:t>
+            </w:r>
+            <w:r>
+              <w:t xml:space="preserve">Report </w:t>
+            </w:r>
+            <w:r>
+              <w:t>No. 3 Software Requirement Specification</w:t>
+            </w:r>
+            <w:r>
+              <w:t xml:space="preserve"> and designed database</w:t>
+            </w:r>
+          </w:p>
+        </w:tc>
+      </w:tr>
+      <w:tr>
+        <w:trPr>
+          <w:cnfStyle w:val="000000100000" w:firstRow="0" w:lastRow="0" w:firstColumn="0" w:lastColumn="0" w:oddVBand="0" w:evenVBand="0" w:oddHBand="1" w:evenHBand="0" w:firstRowFirstColumn="0" w:firstRowLastColumn="0" w:lastRowFirstColumn="0" w:lastRowLastColumn="0"/>
+        </w:trPr>
+        <w:tc>
+          <w:tcPr>
+            <w:cnfStyle w:val="001000000000" w:firstRow="0" w:lastRow="0" w:firstColumn="1" w:lastColumn="0" w:oddVBand="0" w:evenVBand="0" w:oddHBand="0" w:evenHBand="0" w:firstRowFirstColumn="0" w:firstRowLastColumn="0" w:lastRowFirstColumn="0" w:lastRowLastColumn="0"/>
+            <w:tcW w:w="2425" w:type="dxa"/>
+          </w:tcPr>
+          <w:p>
+            <w:pPr>
+              <w:spacing w:after="120"/>
+              <w:jc w:val="left"/>
+            </w:pPr>
+            <w:r>
+              <w:t>Risk</w:t>
+            </w:r>
+          </w:p>
+        </w:tc>
+        <w:tc>
+          <w:tcPr>
+            <w:tcW w:w="6592" w:type="dxa"/>
+          </w:tcPr>
+          <w:p>
+            <w:pPr>
+              <w:spacing w:after="120"/>
+              <w:cnfStyle w:val="000000100000" w:firstRow="0" w:lastRow="0" w:firstColumn="0" w:lastColumn="0" w:oddVBand="0" w:evenVBand="0" w:oddHBand="1" w:evenHBand="0" w:firstRowFirstColumn="0" w:firstRowLastColumn="0" w:lastRowFirstColumn="0" w:lastRowLastColumn="0"/>
+            </w:pPr>
+            <w:r>
+              <w:t>L</w:t>
+            </w:r>
+            <w:r>
+              <w:t xml:space="preserve">ack of practical experience leading </w:t>
+            </w:r>
+            <w:r>
+              <w:t xml:space="preserve">to unreasonable </w:t>
+            </w:r>
+            <w:r>
+              <w:t>software</w:t>
+            </w:r>
+            <w:r>
+              <w:t xml:space="preserve"> design</w:t>
+            </w:r>
+          </w:p>
+        </w:tc>
+      </w:tr>
+    </w:tbl>
+    <w:p>
+      <w:pPr>
+        <w:spacing w:after="120" w:line="240" w:lineRule="auto"/>
+      </w:pPr>
+    </w:p>
     <w:p>
       <w:pPr>
         <w:pStyle w:val="Heading4"/>
@@ -3902,12 +5277,259 @@
           <w:ilvl w:val="3"/>
           <w:numId w:val="1"/>
         </w:numPr>
+        <w:spacing w:after="120" w:line="240" w:lineRule="auto"/>
       </w:pPr>
       <w:r>
         <w:t>Task 6: Implementing</w:t>
       </w:r>
     </w:p>
-    <w:p/>
+    <w:tbl>
+      <w:tblPr>
+        <w:tblStyle w:val="PlainTable1"/>
+        <w:tblW w:w="0" w:type="auto"/>
+        <w:tblLook w:val="04A0" w:firstRow="1" w:lastRow="0" w:firstColumn="1" w:lastColumn="0" w:noHBand="0" w:noVBand="1"/>
+      </w:tblPr>
+      <w:tblGrid>
+        <w:gridCol w:w="2425"/>
+        <w:gridCol w:w="6592"/>
+      </w:tblGrid>
+      <w:tr>
+        <w:trPr>
+          <w:cnfStyle w:val="100000000000" w:firstRow="1" w:lastRow="0" w:firstColumn="0" w:lastColumn="0" w:oddVBand="0" w:evenVBand="0" w:oddHBand="0" w:evenHBand="0" w:firstRowFirstColumn="0" w:firstRowLastColumn="0" w:lastRowFirstColumn="0" w:lastRowLastColumn="0"/>
+        </w:trPr>
+        <w:tc>
+          <w:tcPr>
+            <w:cnfStyle w:val="001000000000" w:firstRow="0" w:lastRow="0" w:firstColumn="1" w:lastColumn="0" w:oddVBand="0" w:evenVBand="0" w:oddHBand="0" w:evenHBand="0" w:firstRowFirstColumn="0" w:firstRowLastColumn="0" w:lastRowFirstColumn="0" w:lastRowLastColumn="0"/>
+            <w:tcW w:w="2425" w:type="dxa"/>
+          </w:tcPr>
+          <w:p>
+            <w:pPr>
+              <w:spacing w:after="120"/>
+              <w:jc w:val="left"/>
+            </w:pPr>
+            <w:r>
+              <w:t>Task name</w:t>
+            </w:r>
+          </w:p>
+        </w:tc>
+        <w:tc>
+          <w:tcPr>
+            <w:tcW w:w="6592" w:type="dxa"/>
+          </w:tcPr>
+          <w:p>
+            <w:pPr>
+              <w:spacing w:after="120"/>
+              <w:cnfStyle w:val="100000000000" w:firstRow="1" w:lastRow="0" w:firstColumn="0" w:lastColumn="0" w:oddVBand="0" w:evenVBand="0" w:oddHBand="0" w:evenHBand="0" w:firstRowFirstColumn="0" w:firstRowLastColumn="0" w:lastRowFirstColumn="0" w:lastRowLastColumn="0"/>
+            </w:pPr>
+            <w:r>
+              <w:t>Implementing</w:t>
+            </w:r>
+          </w:p>
+        </w:tc>
+      </w:tr>
+      <w:tr>
+        <w:trPr>
+          <w:cnfStyle w:val="000000100000" w:firstRow="0" w:lastRow="0" w:firstColumn="0" w:lastColumn="0" w:oddVBand="0" w:evenVBand="0" w:oddHBand="1" w:evenHBand="0" w:firstRowFirstColumn="0" w:firstRowLastColumn="0" w:lastRowFirstColumn="0" w:lastRowLastColumn="0"/>
+        </w:trPr>
+        <w:tc>
+          <w:tcPr>
+            <w:cnfStyle w:val="001000000000" w:firstRow="0" w:lastRow="0" w:firstColumn="1" w:lastColumn="0" w:oddVBand="0" w:evenVBand="0" w:oddHBand="0" w:evenHBand="0" w:firstRowFirstColumn="0" w:firstRowLastColumn="0" w:lastRowFirstColumn="0" w:lastRowLastColumn="0"/>
+            <w:tcW w:w="2425" w:type="dxa"/>
+          </w:tcPr>
+          <w:p>
+            <w:pPr>
+              <w:spacing w:after="120"/>
+              <w:jc w:val="left"/>
+            </w:pPr>
+            <w:r>
+              <w:t>Description</w:t>
+            </w:r>
+          </w:p>
+        </w:tc>
+        <w:tc>
+          <w:tcPr>
+            <w:tcW w:w="6592" w:type="dxa"/>
+          </w:tcPr>
+          <w:p>
+            <w:pPr>
+              <w:spacing w:after="120"/>
+              <w:cnfStyle w:val="000000100000" w:firstRow="0" w:lastRow="0" w:firstColumn="0" w:lastColumn="0" w:oddVBand="0" w:evenVBand="0" w:oddHBand="1" w:evenHBand="0" w:firstRowFirstColumn="0" w:firstRowLastColumn="0" w:lastRowFirstColumn="0" w:lastRowLastColumn="0"/>
+            </w:pPr>
+            <w:r>
+              <w:t>Implements all functions of system.</w:t>
+            </w:r>
+          </w:p>
+        </w:tc>
+      </w:tr>
+      <w:tr>
+        <w:tc>
+          <w:tcPr>
+            <w:cnfStyle w:val="001000000000" w:firstRow="0" w:lastRow="0" w:firstColumn="1" w:lastColumn="0" w:oddVBand="0" w:evenVBand="0" w:oddHBand="0" w:evenHBand="0" w:firstRowFirstColumn="0" w:firstRowLastColumn="0" w:lastRowFirstColumn="0" w:lastRowLastColumn="0"/>
+            <w:tcW w:w="2425" w:type="dxa"/>
+          </w:tcPr>
+          <w:p>
+            <w:pPr>
+              <w:spacing w:after="120"/>
+              <w:jc w:val="left"/>
+            </w:pPr>
+            <w:r>
+              <w:t>Deliverables</w:t>
+            </w:r>
+          </w:p>
+        </w:tc>
+        <w:tc>
+          <w:tcPr>
+            <w:tcW w:w="6592" w:type="dxa"/>
+          </w:tcPr>
+          <w:p>
+            <w:pPr>
+              <w:spacing w:after="120"/>
+              <w:cnfStyle w:val="000000000000" w:firstRow="0" w:lastRow="0" w:firstColumn="0" w:lastColumn="0" w:oddVBand="0" w:evenVBand="0" w:oddHBand="0" w:evenHBand="0" w:firstRowFirstColumn="0" w:firstRowLastColumn="0" w:lastRowFirstColumn="0" w:lastRowLastColumn="0"/>
+            </w:pPr>
+            <w:r>
+              <w:t>Software package.</w:t>
+            </w:r>
+          </w:p>
+        </w:tc>
+      </w:tr>
+      <w:tr>
+        <w:trPr>
+          <w:cnfStyle w:val="000000100000" w:firstRow="0" w:lastRow="0" w:firstColumn="0" w:lastColumn="0" w:oddVBand="0" w:evenVBand="0" w:oddHBand="1" w:evenHBand="0" w:firstRowFirstColumn="0" w:firstRowLastColumn="0" w:lastRowFirstColumn="0" w:lastRowLastColumn="0"/>
+        </w:trPr>
+        <w:tc>
+          <w:tcPr>
+            <w:cnfStyle w:val="001000000000" w:firstRow="0" w:lastRow="0" w:firstColumn="1" w:lastColumn="0" w:oddVBand="0" w:evenVBand="0" w:oddHBand="0" w:evenHBand="0" w:firstRowFirstColumn="0" w:firstRowLastColumn="0" w:lastRowFirstColumn="0" w:lastRowLastColumn="0"/>
+            <w:tcW w:w="2425" w:type="dxa"/>
+          </w:tcPr>
+          <w:p>
+            <w:pPr>
+              <w:spacing w:after="120"/>
+              <w:jc w:val="left"/>
+            </w:pPr>
+            <w:r>
+              <w:t>Resource needed</w:t>
+            </w:r>
+          </w:p>
+        </w:tc>
+        <w:tc>
+          <w:tcPr>
+            <w:tcW w:w="6592" w:type="dxa"/>
+          </w:tcPr>
+          <w:p>
+            <w:pPr>
+              <w:spacing w:after="120"/>
+              <w:cnfStyle w:val="000000100000" w:firstRow="0" w:lastRow="0" w:firstColumn="0" w:lastColumn="0" w:oddVBand="0" w:evenVBand="0" w:oddHBand="1" w:evenHBand="0" w:firstRowFirstColumn="0" w:firstRowLastColumn="0" w:lastRowFirstColumn="0" w:lastRowLastColumn="0"/>
+            </w:pPr>
+            <w:r>
+              <w:t>8</w:t>
+            </w:r>
+            <w:r>
+              <w:t>0 man-days</w:t>
+            </w:r>
+          </w:p>
+        </w:tc>
+      </w:tr>
+      <w:tr>
+        <w:tc>
+          <w:tcPr>
+            <w:cnfStyle w:val="001000000000" w:firstRow="0" w:lastRow="0" w:firstColumn="1" w:lastColumn="0" w:oddVBand="0" w:evenVBand="0" w:oddHBand="0" w:evenHBand="0" w:firstRowFirstColumn="0" w:firstRowLastColumn="0" w:lastRowFirstColumn="0" w:lastRowLastColumn="0"/>
+            <w:tcW w:w="2425" w:type="dxa"/>
+          </w:tcPr>
+          <w:p>
+            <w:pPr>
+              <w:spacing w:after="120"/>
+              <w:jc w:val="left"/>
+            </w:pPr>
+            <w:r>
+              <w:t>Dependencies and constraints</w:t>
+            </w:r>
+          </w:p>
+        </w:tc>
+        <w:tc>
+          <w:tcPr>
+            <w:tcW w:w="6592" w:type="dxa"/>
+          </w:tcPr>
+          <w:p>
+            <w:pPr>
+              <w:spacing w:after="120"/>
+              <w:cnfStyle w:val="000000000000" w:firstRow="0" w:lastRow="0" w:firstColumn="0" w:lastColumn="0" w:oddVBand="0" w:evenVBand="0" w:oddHBand="0" w:evenHBand="0" w:firstRowFirstColumn="0" w:firstRowLastColumn="0" w:lastRowFirstColumn="0" w:lastRowLastColumn="0"/>
+            </w:pPr>
+            <w:r>
+              <w:t xml:space="preserve">- </w:t>
+            </w:r>
+            <w:r>
+              <w:t>Base on Software Requirement Specification and Software Design Description.</w:t>
+            </w:r>
+          </w:p>
+          <w:p>
+            <w:pPr>
+              <w:spacing w:after="120"/>
+              <w:cnfStyle w:val="000000000000" w:firstRow="0" w:lastRow="0" w:firstColumn="0" w:lastColumn="0" w:oddVBand="0" w:evenVBand="0" w:oddHBand="0" w:evenHBand="0" w:firstRowFirstColumn="0" w:firstRowLastColumn="0" w:lastRowFirstColumn="0" w:lastRowLastColumn="0"/>
+            </w:pPr>
+            <w:r>
+              <w:t xml:space="preserve">- </w:t>
+            </w:r>
+            <w:r>
+              <w:t>Coding</w:t>
+            </w:r>
+            <w:r>
+              <w:t xml:space="preserve"> try to</w:t>
+            </w:r>
+            <w:r>
+              <w:t xml:space="preserve"> follow coding convention.</w:t>
+            </w:r>
+          </w:p>
+        </w:tc>
+      </w:tr>
+      <w:tr>
+        <w:trPr>
+          <w:cnfStyle w:val="000000100000" w:firstRow="0" w:lastRow="0" w:firstColumn="0" w:lastColumn="0" w:oddVBand="0" w:evenVBand="0" w:oddHBand="1" w:evenHBand="0" w:firstRowFirstColumn="0" w:firstRowLastColumn="0" w:lastRowFirstColumn="0" w:lastRowLastColumn="0"/>
+        </w:trPr>
+        <w:tc>
+          <w:tcPr>
+            <w:cnfStyle w:val="001000000000" w:firstRow="0" w:lastRow="0" w:firstColumn="1" w:lastColumn="0" w:oddVBand="0" w:evenVBand="0" w:oddHBand="0" w:evenHBand="0" w:firstRowFirstColumn="0" w:firstRowLastColumn="0" w:lastRowFirstColumn="0" w:lastRowLastColumn="0"/>
+            <w:tcW w:w="2425" w:type="dxa"/>
+          </w:tcPr>
+          <w:p>
+            <w:pPr>
+              <w:spacing w:after="120"/>
+              <w:jc w:val="left"/>
+            </w:pPr>
+            <w:r>
+              <w:t>Risk</w:t>
+            </w:r>
+          </w:p>
+        </w:tc>
+        <w:tc>
+          <w:tcPr>
+            <w:tcW w:w="6592" w:type="dxa"/>
+          </w:tcPr>
+          <w:p>
+            <w:pPr>
+              <w:spacing w:after="120"/>
+              <w:cnfStyle w:val="000000100000" w:firstRow="0" w:lastRow="0" w:firstColumn="0" w:lastColumn="0" w:oddVBand="0" w:evenVBand="0" w:oddHBand="1" w:evenHBand="0" w:firstRowFirstColumn="0" w:firstRowLastColumn="0" w:lastRowFirstColumn="0" w:lastRowLastColumn="0"/>
+            </w:pPr>
+            <w:r>
+              <w:t>- Member does not performs unit test.</w:t>
+            </w:r>
+          </w:p>
+          <w:p>
+            <w:pPr>
+              <w:spacing w:after="120"/>
+              <w:cnfStyle w:val="000000100000" w:firstRow="0" w:lastRow="0" w:firstColumn="0" w:lastColumn="0" w:oddVBand="0" w:evenVBand="0" w:oddHBand="1" w:evenHBand="0" w:firstRowFirstColumn="0" w:firstRowLastColumn="0" w:lastRowFirstColumn="0" w:lastRowLastColumn="0"/>
+            </w:pPr>
+            <w:r>
+              <w:t>- Lack of practical experience</w:t>
+            </w:r>
+          </w:p>
+        </w:tc>
+      </w:tr>
+    </w:tbl>
+    <w:p>
+      <w:pPr>
+        <w:spacing w:after="120" w:line="240" w:lineRule="auto"/>
+      </w:pPr>
+    </w:p>
     <w:p>
       <w:pPr>
         <w:pStyle w:val="Heading4"/>
@@ -3915,13 +5537,249 @@
           <w:ilvl w:val="3"/>
           <w:numId w:val="1"/>
         </w:numPr>
-      </w:pPr>
-      <w:r>
-        <w:lastRenderedPageBreak/>
+        <w:spacing w:after="120" w:line="240" w:lineRule="auto"/>
+      </w:pPr>
+      <w:r>
         <w:t>Task 7: Testing</w:t>
       </w:r>
     </w:p>
-    <w:p/>
+    <w:tbl>
+      <w:tblPr>
+        <w:tblStyle w:val="PlainTable1"/>
+        <w:tblW w:w="0" w:type="auto"/>
+        <w:tblLook w:val="04A0" w:firstRow="1" w:lastRow="0" w:firstColumn="1" w:lastColumn="0" w:noHBand="0" w:noVBand="1"/>
+      </w:tblPr>
+      <w:tblGrid>
+        <w:gridCol w:w="2425"/>
+        <w:gridCol w:w="6592"/>
+      </w:tblGrid>
+      <w:tr>
+        <w:trPr>
+          <w:cnfStyle w:val="100000000000" w:firstRow="1" w:lastRow="0" w:firstColumn="0" w:lastColumn="0" w:oddVBand="0" w:evenVBand="0" w:oddHBand="0" w:evenHBand="0" w:firstRowFirstColumn="0" w:firstRowLastColumn="0" w:lastRowFirstColumn="0" w:lastRowLastColumn="0"/>
+        </w:trPr>
+        <w:tc>
+          <w:tcPr>
+            <w:cnfStyle w:val="001000000000" w:firstRow="0" w:lastRow="0" w:firstColumn="1" w:lastColumn="0" w:oddVBand="0" w:evenVBand="0" w:oddHBand="0" w:evenHBand="0" w:firstRowFirstColumn="0" w:firstRowLastColumn="0" w:lastRowFirstColumn="0" w:lastRowLastColumn="0"/>
+            <w:tcW w:w="2425" w:type="dxa"/>
+          </w:tcPr>
+          <w:p>
+            <w:pPr>
+              <w:spacing w:after="120"/>
+              <w:jc w:val="left"/>
+            </w:pPr>
+            <w:r>
+              <w:t>Task name</w:t>
+            </w:r>
+          </w:p>
+        </w:tc>
+        <w:tc>
+          <w:tcPr>
+            <w:tcW w:w="6592" w:type="dxa"/>
+          </w:tcPr>
+          <w:p>
+            <w:pPr>
+              <w:spacing w:after="120"/>
+              <w:cnfStyle w:val="100000000000" w:firstRow="1" w:lastRow="0" w:firstColumn="0" w:lastColumn="0" w:oddVBand="0" w:evenVBand="0" w:oddHBand="0" w:evenHBand="0" w:firstRowFirstColumn="0" w:firstRowLastColumn="0" w:lastRowFirstColumn="0" w:lastRowLastColumn="0"/>
+            </w:pPr>
+            <w:r>
+              <w:t>Testing</w:t>
+            </w:r>
+          </w:p>
+        </w:tc>
+      </w:tr>
+      <w:tr>
+        <w:trPr>
+          <w:cnfStyle w:val="000000100000" w:firstRow="0" w:lastRow="0" w:firstColumn="0" w:lastColumn="0" w:oddVBand="0" w:evenVBand="0" w:oddHBand="1" w:evenHBand="0" w:firstRowFirstColumn="0" w:firstRowLastColumn="0" w:lastRowFirstColumn="0" w:lastRowLastColumn="0"/>
+        </w:trPr>
+        <w:tc>
+          <w:tcPr>
+            <w:cnfStyle w:val="001000000000" w:firstRow="0" w:lastRow="0" w:firstColumn="1" w:lastColumn="0" w:oddVBand="0" w:evenVBand="0" w:oddHBand="0" w:evenHBand="0" w:firstRowFirstColumn="0" w:firstRowLastColumn="0" w:lastRowFirstColumn="0" w:lastRowLastColumn="0"/>
+            <w:tcW w:w="2425" w:type="dxa"/>
+          </w:tcPr>
+          <w:p>
+            <w:pPr>
+              <w:spacing w:after="120"/>
+              <w:jc w:val="left"/>
+            </w:pPr>
+            <w:r>
+              <w:t>Description</w:t>
+            </w:r>
+          </w:p>
+        </w:tc>
+        <w:tc>
+          <w:tcPr>
+            <w:tcW w:w="6592" w:type="dxa"/>
+          </w:tcPr>
+          <w:p>
+            <w:pPr>
+              <w:spacing w:after="120"/>
+              <w:cnfStyle w:val="000000100000" w:firstRow="0" w:lastRow="0" w:firstColumn="0" w:lastColumn="0" w:oddVBand="0" w:evenVBand="0" w:oddHBand="1" w:evenHBand="0" w:firstRowFirstColumn="0" w:firstRowLastColumn="0" w:lastRowFirstColumn="0" w:lastRowLastColumn="0"/>
+            </w:pPr>
+            <w:r>
+              <w:t>- Create test plan</w:t>
+            </w:r>
+          </w:p>
+          <w:p>
+            <w:pPr>
+              <w:spacing w:after="120"/>
+              <w:cnfStyle w:val="000000100000" w:firstRow="0" w:lastRow="0" w:firstColumn="0" w:lastColumn="0" w:oddVBand="0" w:evenVBand="0" w:oddHBand="1" w:evenHBand="0" w:firstRowFirstColumn="0" w:firstRowLastColumn="0" w:lastRowFirstColumn="0" w:lastRowLastColumn="0"/>
+            </w:pPr>
+            <w:r>
+              <w:t>- P</w:t>
+            </w:r>
+            <w:r>
+              <w:t>erform integration test and system test.</w:t>
+            </w:r>
+          </w:p>
+        </w:tc>
+      </w:tr>
+      <w:tr>
+        <w:tc>
+          <w:tcPr>
+            <w:cnfStyle w:val="001000000000" w:firstRow="0" w:lastRow="0" w:firstColumn="1" w:lastColumn="0" w:oddVBand="0" w:evenVBand="0" w:oddHBand="0" w:evenHBand="0" w:firstRowFirstColumn="0" w:firstRowLastColumn="0" w:lastRowFirstColumn="0" w:lastRowLastColumn="0"/>
+            <w:tcW w:w="2425" w:type="dxa"/>
+          </w:tcPr>
+          <w:p>
+            <w:pPr>
+              <w:spacing w:after="120"/>
+              <w:jc w:val="left"/>
+            </w:pPr>
+            <w:r>
+              <w:t>Deliverables</w:t>
+            </w:r>
+          </w:p>
+        </w:tc>
+        <w:tc>
+          <w:tcPr>
+            <w:tcW w:w="6592" w:type="dxa"/>
+          </w:tcPr>
+          <w:p>
+            <w:pPr>
+              <w:spacing w:after="120"/>
+              <w:cnfStyle w:val="000000000000" w:firstRow="0" w:lastRow="0" w:firstColumn="0" w:lastColumn="0" w:oddVBand="0" w:evenVBand="0" w:oddHBand="0" w:evenHBand="0" w:firstRowFirstColumn="0" w:firstRowLastColumn="0" w:lastRowFirstColumn="0" w:lastRowLastColumn="0"/>
+            </w:pPr>
+            <w:r>
+              <w:t xml:space="preserve">Report No. 5 </w:t>
+            </w:r>
+            <w:r>
+              <w:t>System Implementation &amp; Test</w:t>
+            </w:r>
+          </w:p>
+        </w:tc>
+      </w:tr>
+      <w:tr>
+        <w:trPr>
+          <w:cnfStyle w:val="000000100000" w:firstRow="0" w:lastRow="0" w:firstColumn="0" w:lastColumn="0" w:oddVBand="0" w:evenVBand="0" w:oddHBand="1" w:evenHBand="0" w:firstRowFirstColumn="0" w:firstRowLastColumn="0" w:lastRowFirstColumn="0" w:lastRowLastColumn="0"/>
+        </w:trPr>
+        <w:tc>
+          <w:tcPr>
+            <w:cnfStyle w:val="001000000000" w:firstRow="0" w:lastRow="0" w:firstColumn="1" w:lastColumn="0" w:oddVBand="0" w:evenVBand="0" w:oddHBand="0" w:evenHBand="0" w:firstRowFirstColumn="0" w:firstRowLastColumn="0" w:lastRowFirstColumn="0" w:lastRowLastColumn="0"/>
+            <w:tcW w:w="2425" w:type="dxa"/>
+          </w:tcPr>
+          <w:p>
+            <w:pPr>
+              <w:spacing w:after="120"/>
+              <w:jc w:val="left"/>
+            </w:pPr>
+            <w:r>
+              <w:t>Resource needed</w:t>
+            </w:r>
+          </w:p>
+        </w:tc>
+        <w:tc>
+          <w:tcPr>
+            <w:tcW w:w="6592" w:type="dxa"/>
+          </w:tcPr>
+          <w:p>
+            <w:pPr>
+              <w:spacing w:after="120"/>
+              <w:cnfStyle w:val="000000100000" w:firstRow="0" w:lastRow="0" w:firstColumn="0" w:lastColumn="0" w:oddVBand="0" w:evenVBand="0" w:oddHBand="1" w:evenHBand="0" w:firstRowFirstColumn="0" w:firstRowLastColumn="0" w:lastRowFirstColumn="0" w:lastRowLastColumn="0"/>
+            </w:pPr>
+            <w:r>
+              <w:t>40 man-days</w:t>
+            </w:r>
+          </w:p>
+        </w:tc>
+      </w:tr>
+      <w:tr>
+        <w:tc>
+          <w:tcPr>
+            <w:cnfStyle w:val="001000000000" w:firstRow="0" w:lastRow="0" w:firstColumn="1" w:lastColumn="0" w:oddVBand="0" w:evenVBand="0" w:oddHBand="0" w:evenHBand="0" w:firstRowFirstColumn="0" w:firstRowLastColumn="0" w:lastRowFirstColumn="0" w:lastRowLastColumn="0"/>
+            <w:tcW w:w="2425" w:type="dxa"/>
+          </w:tcPr>
+          <w:p>
+            <w:pPr>
+              <w:spacing w:after="120"/>
+              <w:jc w:val="left"/>
+            </w:pPr>
+            <w:r>
+              <w:t>Dependencies and constraints</w:t>
+            </w:r>
+          </w:p>
+        </w:tc>
+        <w:tc>
+          <w:tcPr>
+            <w:tcW w:w="6592" w:type="dxa"/>
+          </w:tcPr>
+          <w:p>
+            <w:pPr>
+              <w:cnfStyle w:val="000000000000" w:firstRow="0" w:lastRow="0" w:firstColumn="0" w:lastColumn="0" w:oddVBand="0" w:evenVBand="0" w:oddHBand="0" w:evenHBand="0" w:firstRowFirstColumn="0" w:firstRowLastColumn="0" w:lastRowFirstColumn="0" w:lastRowLastColumn="0"/>
+            </w:pPr>
+            <w:r>
+              <w:t>Implementation is finished</w:t>
+            </w:r>
+          </w:p>
+        </w:tc>
+      </w:tr>
+      <w:tr>
+        <w:trPr>
+          <w:cnfStyle w:val="000000100000" w:firstRow="0" w:lastRow="0" w:firstColumn="0" w:lastColumn="0" w:oddVBand="0" w:evenVBand="0" w:oddHBand="1" w:evenHBand="0" w:firstRowFirstColumn="0" w:firstRowLastColumn="0" w:lastRowFirstColumn="0" w:lastRowLastColumn="0"/>
+        </w:trPr>
+        <w:tc>
+          <w:tcPr>
+            <w:cnfStyle w:val="001000000000" w:firstRow="0" w:lastRow="0" w:firstColumn="1" w:lastColumn="0" w:oddVBand="0" w:evenVBand="0" w:oddHBand="0" w:evenHBand="0" w:firstRowFirstColumn="0" w:firstRowLastColumn="0" w:lastRowFirstColumn="0" w:lastRowLastColumn="0"/>
+            <w:tcW w:w="2425" w:type="dxa"/>
+          </w:tcPr>
+          <w:p>
+            <w:pPr>
+              <w:spacing w:after="120"/>
+              <w:jc w:val="left"/>
+            </w:pPr>
+            <w:r>
+              <w:t>Risk</w:t>
+            </w:r>
+          </w:p>
+        </w:tc>
+        <w:tc>
+          <w:tcPr>
+            <w:tcW w:w="6592" w:type="dxa"/>
+          </w:tcPr>
+          <w:p>
+            <w:pPr>
+              <w:spacing w:after="120"/>
+              <w:cnfStyle w:val="000000100000" w:firstRow="0" w:lastRow="0" w:firstColumn="0" w:lastColumn="0" w:oddVBand="0" w:evenVBand="0" w:oddHBand="1" w:evenHBand="0" w:firstRowFirstColumn="0" w:firstRowLastColumn="0" w:lastRowFirstColumn="0" w:lastRowLastColumn="0"/>
+            </w:pPr>
+            <w:r>
+              <w:t>- Lack of testing experience leading to lack of test cases.</w:t>
+            </w:r>
+          </w:p>
+          <w:p>
+            <w:pPr>
+              <w:spacing w:after="120"/>
+              <w:cnfStyle w:val="000000100000" w:firstRow="0" w:lastRow="0" w:firstColumn="0" w:lastColumn="0" w:oddVBand="0" w:evenVBand="0" w:oddHBand="1" w:evenHBand="0" w:firstRowFirstColumn="0" w:firstRowLastColumn="0" w:lastRowFirstColumn="0" w:lastRowLastColumn="0"/>
+            </w:pPr>
+            <w:r>
+              <w:t>- Not enough time for performing test.</w:t>
+            </w:r>
+          </w:p>
+        </w:tc>
+      </w:tr>
+    </w:tbl>
+    <w:p>
+      <w:pPr>
+        <w:spacing w:after="120" w:line="240" w:lineRule="auto"/>
+      </w:pPr>
+    </w:p>
     <w:p>
       <w:pPr>
         <w:pStyle w:val="Heading4"/>
@@ -3929,11 +5787,255 @@
           <w:ilvl w:val="3"/>
           <w:numId w:val="1"/>
         </w:numPr>
-      </w:pPr>
-      <w:r>
+        <w:spacing w:after="120" w:line="240" w:lineRule="auto"/>
+      </w:pPr>
+      <w:r>
+        <w:lastRenderedPageBreak/>
         <w:t>Task 8: Creating User’s Manual</w:t>
       </w:r>
     </w:p>
+    <w:tbl>
+      <w:tblPr>
+        <w:tblStyle w:val="PlainTable1"/>
+        <w:tblW w:w="0" w:type="auto"/>
+        <w:tblLook w:val="04A0" w:firstRow="1" w:lastRow="0" w:firstColumn="1" w:lastColumn="0" w:noHBand="0" w:noVBand="1"/>
+      </w:tblPr>
+      <w:tblGrid>
+        <w:gridCol w:w="2425"/>
+        <w:gridCol w:w="6592"/>
+      </w:tblGrid>
+      <w:tr>
+        <w:trPr>
+          <w:cnfStyle w:val="100000000000" w:firstRow="1" w:lastRow="0" w:firstColumn="0" w:lastColumn="0" w:oddVBand="0" w:evenVBand="0" w:oddHBand="0" w:evenHBand="0" w:firstRowFirstColumn="0" w:firstRowLastColumn="0" w:lastRowFirstColumn="0" w:lastRowLastColumn="0"/>
+        </w:trPr>
+        <w:tc>
+          <w:tcPr>
+            <w:cnfStyle w:val="001000000000" w:firstRow="0" w:lastRow="0" w:firstColumn="1" w:lastColumn="0" w:oddVBand="0" w:evenVBand="0" w:oddHBand="0" w:evenHBand="0" w:firstRowFirstColumn="0" w:firstRowLastColumn="0" w:lastRowFirstColumn="0" w:lastRowLastColumn="0"/>
+            <w:tcW w:w="2425" w:type="dxa"/>
+          </w:tcPr>
+          <w:p>
+            <w:pPr>
+              <w:spacing w:after="120"/>
+              <w:jc w:val="left"/>
+            </w:pPr>
+            <w:r>
+              <w:t>Task name</w:t>
+            </w:r>
+          </w:p>
+        </w:tc>
+        <w:tc>
+          <w:tcPr>
+            <w:tcW w:w="6592" w:type="dxa"/>
+          </w:tcPr>
+          <w:p>
+            <w:pPr>
+              <w:spacing w:after="120"/>
+              <w:cnfStyle w:val="100000000000" w:firstRow="1" w:lastRow="0" w:firstColumn="0" w:lastColumn="0" w:oddVBand="0" w:evenVBand="0" w:oddHBand="0" w:evenHBand="0" w:firstRowFirstColumn="0" w:firstRowLastColumn="0" w:lastRowFirstColumn="0" w:lastRowLastColumn="0"/>
+            </w:pPr>
+            <w:r>
+              <w:t>Creating User’s Manual</w:t>
+            </w:r>
+          </w:p>
+        </w:tc>
+      </w:tr>
+      <w:tr>
+        <w:trPr>
+          <w:cnfStyle w:val="000000100000" w:firstRow="0" w:lastRow="0" w:firstColumn="0" w:lastColumn="0" w:oddVBand="0" w:evenVBand="0" w:oddHBand="1" w:evenHBand="0" w:firstRowFirstColumn="0" w:firstRowLastColumn="0" w:lastRowFirstColumn="0" w:lastRowLastColumn="0"/>
+        </w:trPr>
+        <w:tc>
+          <w:tcPr>
+            <w:cnfStyle w:val="001000000000" w:firstRow="0" w:lastRow="0" w:firstColumn="1" w:lastColumn="0" w:oddVBand="0" w:evenVBand="0" w:oddHBand="0" w:evenHBand="0" w:firstRowFirstColumn="0" w:firstRowLastColumn="0" w:lastRowFirstColumn="0" w:lastRowLastColumn="0"/>
+            <w:tcW w:w="2425" w:type="dxa"/>
+          </w:tcPr>
+          <w:p>
+            <w:pPr>
+              <w:spacing w:after="120"/>
+              <w:jc w:val="left"/>
+            </w:pPr>
+            <w:r>
+              <w:t>Description</w:t>
+            </w:r>
+          </w:p>
+        </w:tc>
+        <w:tc>
+          <w:tcPr>
+            <w:tcW w:w="6592" w:type="dxa"/>
+          </w:tcPr>
+          <w:p>
+            <w:pPr>
+              <w:cnfStyle w:val="000000100000" w:firstRow="0" w:lastRow="0" w:firstColumn="0" w:lastColumn="0" w:oddVBand="0" w:evenVBand="0" w:oddHBand="1" w:evenHBand="0" w:firstRowFirstColumn="0" w:firstRowLastColumn="0" w:lastRowFirstColumn="0" w:lastRowLastColumn="0"/>
+            </w:pPr>
+            <w:r>
+              <w:t>Create</w:t>
+            </w:r>
+            <w:r>
+              <w:t xml:space="preserve"> the</w:t>
+            </w:r>
+            <w:r>
+              <w:t xml:space="preserve"> </w:t>
+            </w:r>
+            <w:r>
+              <w:t>user’s</w:t>
+            </w:r>
+            <w:r>
+              <w:t xml:space="preserve"> manual</w:t>
+            </w:r>
+            <w:r>
+              <w:t>s</w:t>
+            </w:r>
+            <w:r>
+              <w:t xml:space="preserve"> to instruct users using system.</w:t>
+            </w:r>
+          </w:p>
+        </w:tc>
+      </w:tr>
+      <w:tr>
+        <w:tc>
+          <w:tcPr>
+            <w:cnfStyle w:val="001000000000" w:firstRow="0" w:lastRow="0" w:firstColumn="1" w:lastColumn="0" w:oddVBand="0" w:evenVBand="0" w:oddHBand="0" w:evenHBand="0" w:firstRowFirstColumn="0" w:firstRowLastColumn="0" w:lastRowFirstColumn="0" w:lastRowLastColumn="0"/>
+            <w:tcW w:w="2425" w:type="dxa"/>
+          </w:tcPr>
+          <w:p>
+            <w:pPr>
+              <w:spacing w:after="120"/>
+              <w:jc w:val="left"/>
+            </w:pPr>
+            <w:r>
+              <w:t>Deliverables</w:t>
+            </w:r>
+          </w:p>
+        </w:tc>
+        <w:tc>
+          <w:tcPr>
+            <w:tcW w:w="6592" w:type="dxa"/>
+          </w:tcPr>
+          <w:p>
+            <w:pPr>
+              <w:cnfStyle w:val="000000000000" w:firstRow="0" w:lastRow="0" w:firstColumn="0" w:lastColumn="0" w:oddVBand="0" w:evenVBand="0" w:oddHBand="0" w:evenHBand="0" w:firstRowFirstColumn="0" w:firstRowLastColumn="0" w:lastRowFirstColumn="0" w:lastRowLastColumn="0"/>
+            </w:pPr>
+            <w:r>
+              <w:t xml:space="preserve">Report </w:t>
+            </w:r>
+            <w:r>
+              <w:t>No.</w:t>
+            </w:r>
+            <w:r>
+              <w:t xml:space="preserve">6 </w:t>
+            </w:r>
+            <w:r>
+              <w:t>Software User’s Manual</w:t>
+            </w:r>
+          </w:p>
+        </w:tc>
+      </w:tr>
+      <w:tr>
+        <w:trPr>
+          <w:cnfStyle w:val="000000100000" w:firstRow="0" w:lastRow="0" w:firstColumn="0" w:lastColumn="0" w:oddVBand="0" w:evenVBand="0" w:oddHBand="1" w:evenHBand="0" w:firstRowFirstColumn="0" w:firstRowLastColumn="0" w:lastRowFirstColumn="0" w:lastRowLastColumn="0"/>
+        </w:trPr>
+        <w:tc>
+          <w:tcPr>
+            <w:cnfStyle w:val="001000000000" w:firstRow="0" w:lastRow="0" w:firstColumn="1" w:lastColumn="0" w:oddVBand="0" w:evenVBand="0" w:oddHBand="0" w:evenHBand="0" w:firstRowFirstColumn="0" w:firstRowLastColumn="0" w:lastRowFirstColumn="0" w:lastRowLastColumn="0"/>
+            <w:tcW w:w="2425" w:type="dxa"/>
+          </w:tcPr>
+          <w:p>
+            <w:pPr>
+              <w:spacing w:after="120"/>
+              <w:jc w:val="left"/>
+            </w:pPr>
+            <w:r>
+              <w:t>Resource needed</w:t>
+            </w:r>
+          </w:p>
+        </w:tc>
+        <w:tc>
+          <w:tcPr>
+            <w:tcW w:w="6592" w:type="dxa"/>
+          </w:tcPr>
+          <w:p>
+            <w:pPr>
+              <w:cnfStyle w:val="000000100000" w:firstRow="0" w:lastRow="0" w:firstColumn="0" w:lastColumn="0" w:oddVBand="0" w:evenVBand="0" w:oddHBand="1" w:evenHBand="0" w:firstRowFirstColumn="0" w:firstRowLastColumn="0" w:lastRowFirstColumn="0" w:lastRowLastColumn="0"/>
+            </w:pPr>
+            <w:r>
+              <w:t>12</w:t>
+            </w:r>
+            <w:r>
+              <w:t xml:space="preserve"> man-days</w:t>
+            </w:r>
+          </w:p>
+        </w:tc>
+      </w:tr>
+      <w:tr>
+        <w:tc>
+          <w:tcPr>
+            <w:cnfStyle w:val="001000000000" w:firstRow="0" w:lastRow="0" w:firstColumn="1" w:lastColumn="0" w:oddVBand="0" w:evenVBand="0" w:oddHBand="0" w:evenHBand="0" w:firstRowFirstColumn="0" w:firstRowLastColumn="0" w:lastRowFirstColumn="0" w:lastRowLastColumn="0"/>
+            <w:tcW w:w="2425" w:type="dxa"/>
+          </w:tcPr>
+          <w:p>
+            <w:pPr>
+              <w:spacing w:after="120"/>
+              <w:jc w:val="left"/>
+            </w:pPr>
+            <w:r>
+              <w:t>Dependencies and constraints</w:t>
+            </w:r>
+            <w:bookmarkStart w:id="16" w:name="_GoBack"/>
+            <w:bookmarkEnd w:id="16"/>
+          </w:p>
+        </w:tc>
+        <w:tc>
+          <w:tcPr>
+            <w:tcW w:w="6592" w:type="dxa"/>
+          </w:tcPr>
+          <w:p>
+            <w:pPr>
+              <w:cnfStyle w:val="000000000000" w:firstRow="0" w:lastRow="0" w:firstColumn="0" w:lastColumn="0" w:oddVBand="0" w:evenVBand="0" w:oddHBand="0" w:evenHBand="0" w:firstRowFirstColumn="0" w:firstRowLastColumn="0" w:lastRowFirstColumn="0" w:lastRowLastColumn="0"/>
+            </w:pPr>
+            <w:r>
+              <w:t>T</w:t>
+            </w:r>
+            <w:r>
+              <w:t>esting</w:t>
+            </w:r>
+            <w:r>
+              <w:t xml:space="preserve"> is finished</w:t>
+            </w:r>
+          </w:p>
+        </w:tc>
+      </w:tr>
+      <w:tr>
+        <w:trPr>
+          <w:cnfStyle w:val="000000100000" w:firstRow="0" w:lastRow="0" w:firstColumn="0" w:lastColumn="0" w:oddVBand="0" w:evenVBand="0" w:oddHBand="1" w:evenHBand="0" w:firstRowFirstColumn="0" w:firstRowLastColumn="0" w:lastRowFirstColumn="0" w:lastRowLastColumn="0"/>
+        </w:trPr>
+        <w:tc>
+          <w:tcPr>
+            <w:cnfStyle w:val="001000000000" w:firstRow="0" w:lastRow="0" w:firstColumn="1" w:lastColumn="0" w:oddVBand="0" w:evenVBand="0" w:oddHBand="0" w:evenHBand="0" w:firstRowFirstColumn="0" w:firstRowLastColumn="0" w:lastRowFirstColumn="0" w:lastRowLastColumn="0"/>
+            <w:tcW w:w="2425" w:type="dxa"/>
+          </w:tcPr>
+          <w:p>
+            <w:pPr>
+              <w:spacing w:after="120"/>
+              <w:jc w:val="left"/>
+            </w:pPr>
+            <w:r>
+              <w:t>Risk</w:t>
+            </w:r>
+          </w:p>
+        </w:tc>
+        <w:tc>
+          <w:tcPr>
+            <w:tcW w:w="6592" w:type="dxa"/>
+          </w:tcPr>
+          <w:p>
+            <w:pPr>
+              <w:cnfStyle w:val="000000100000" w:firstRow="0" w:lastRow="0" w:firstColumn="0" w:lastColumn="0" w:oddVBand="0" w:evenVBand="0" w:oddHBand="1" w:evenHBand="0" w:firstRowFirstColumn="0" w:firstRowLastColumn="0" w:lastRowFirstColumn="0" w:lastRowLastColumn="0"/>
+            </w:pPr>
+            <w:r>
+              <w:t>User’s manual may be difficult for user to understand and confuse.</w:t>
+            </w:r>
+          </w:p>
+        </w:tc>
+      </w:tr>
+    </w:tbl>
     <w:p/>
     <w:p>
       <w:pPr>
@@ -3943,11 +6045,11 @@
           <w:numId w:val="1"/>
         </w:numPr>
       </w:pPr>
-      <w:bookmarkStart w:id="16" w:name="_Toc419302518"/>
+      <w:bookmarkStart w:id="17" w:name="_Toc419302518"/>
       <w:r>
         <w:t>Task sheet</w:t>
       </w:r>
-      <w:bookmarkEnd w:id="16"/>
+      <w:bookmarkEnd w:id="17"/>
     </w:p>
     <w:p>
       <w:pPr>
@@ -3974,11 +6076,11 @@
           <w:numId w:val="1"/>
         </w:numPr>
       </w:pPr>
-      <w:bookmarkStart w:id="17" w:name="_Toc419302519"/>
+      <w:bookmarkStart w:id="18" w:name="_Toc419302519"/>
       <w:r>
         <w:t>All Meeting Minutes</w:t>
       </w:r>
-      <w:bookmarkEnd w:id="17"/>
+      <w:bookmarkEnd w:id="18"/>
     </w:p>
     <w:p>
       <w:pPr>
@@ -3996,11 +6098,11 @@
           <w:numId w:val="1"/>
         </w:numPr>
       </w:pPr>
-      <w:bookmarkStart w:id="18" w:name="_Toc419302520"/>
+      <w:bookmarkStart w:id="19" w:name="_Toc419302520"/>
       <w:r>
         <w:t>Coding Convention</w:t>
       </w:r>
-      <w:bookmarkEnd w:id="18"/>
+      <w:bookmarkEnd w:id="19"/>
     </w:p>
     <w:p>
       <w:pPr>
@@ -4042,10 +6144,7 @@
         <w:br w:type="page"/>
       </w:r>
     </w:p>
-    <w:p>
-      <w:bookmarkStart w:id="19" w:name="_GoBack"/>
-      <w:bookmarkEnd w:id="19"/>
-    </w:p>
+    <w:p/>
     <w:sectPr>
       <w:pgSz w:w="11907" w:h="16839" w:code="9"/>
       <w:pgMar w:top="1440" w:right="1440" w:bottom="1440" w:left="1440" w:header="720" w:footer="720" w:gutter="0"/>
@@ -5025,7 +7124,6 @@
     <w:tblPr>
       <w:tblStyleRowBandSize w:val="1"/>
       <w:tblStyleColBandSize w:val="1"/>
-      <w:tblInd w:w="0" w:type="dxa"/>
       <w:tblBorders>
         <w:top w:val="single" w:sz="4" w:space="0" w:color="C9C9C9" w:themeColor="accent3" w:themeTint="99"/>
         <w:left w:val="single" w:sz="4" w:space="0" w:color="C9C9C9" w:themeColor="accent3" w:themeTint="99"/>
@@ -5034,12 +7132,6 @@
         <w:insideH w:val="single" w:sz="4" w:space="0" w:color="C9C9C9" w:themeColor="accent3" w:themeTint="99"/>
         <w:insideV w:val="single" w:sz="4" w:space="0" w:color="C9C9C9" w:themeColor="accent3" w:themeTint="99"/>
       </w:tblBorders>
-      <w:tblCellMar>
-        <w:top w:w="0" w:type="dxa"/>
-        <w:left w:w="108" w:type="dxa"/>
-        <w:bottom w:w="0" w:type="dxa"/>
-        <w:right w:w="108" w:type="dxa"/>
-      </w:tblCellMar>
     </w:tblPr>
     <w:tblStylePr w:type="firstRow">
       <w:rPr>
@@ -5124,6 +7216,100 @@
     <w:rsid w:val="00724DCD"/>
     <w:rPr>
       <w:color w:val="0563C1" w:themeColor="hyperlink"/>
+      <w:u w:val="single"/>
+    </w:rPr>
+  </w:style>
+  <w:style w:type="table" w:styleId="TableGrid">
+    <w:name w:val="Table Grid"/>
+    <w:basedOn w:val="TableNormal"/>
+    <w:uiPriority w:val="39"/>
+    <w:rsid w:val="00906088"/>
+    <w:pPr>
+      <w:spacing w:after="0" w:line="240" w:lineRule="auto"/>
+    </w:pPr>
+    <w:tblPr>
+      <w:tblBorders>
+        <w:top w:val="single" w:sz="4" w:space="0" w:color="auto"/>
+        <w:left w:val="single" w:sz="4" w:space="0" w:color="auto"/>
+        <w:bottom w:val="single" w:sz="4" w:space="0" w:color="auto"/>
+        <w:right w:val="single" w:sz="4" w:space="0" w:color="auto"/>
+        <w:insideH w:val="single" w:sz="4" w:space="0" w:color="auto"/>
+        <w:insideV w:val="single" w:sz="4" w:space="0" w:color="auto"/>
+      </w:tblBorders>
+    </w:tblPr>
+  </w:style>
+  <w:style w:type="table" w:styleId="PlainTable1">
+    <w:name w:val="Plain Table 1"/>
+    <w:basedOn w:val="TableNormal"/>
+    <w:uiPriority w:val="41"/>
+    <w:rsid w:val="003D52C1"/>
+    <w:pPr>
+      <w:spacing w:after="0" w:line="240" w:lineRule="auto"/>
+    </w:pPr>
+    <w:tblPr>
+      <w:tblStyleRowBandSize w:val="1"/>
+      <w:tblStyleColBandSize w:val="1"/>
+      <w:tblBorders>
+        <w:top w:val="single" w:sz="4" w:space="0" w:color="BFBFBF" w:themeColor="background1" w:themeShade="BF"/>
+        <w:left w:val="single" w:sz="4" w:space="0" w:color="BFBFBF" w:themeColor="background1" w:themeShade="BF"/>
+        <w:bottom w:val="single" w:sz="4" w:space="0" w:color="BFBFBF" w:themeColor="background1" w:themeShade="BF"/>
+        <w:right w:val="single" w:sz="4" w:space="0" w:color="BFBFBF" w:themeColor="background1" w:themeShade="BF"/>
+        <w:insideH w:val="single" w:sz="4" w:space="0" w:color="BFBFBF" w:themeColor="background1" w:themeShade="BF"/>
+        <w:insideV w:val="single" w:sz="4" w:space="0" w:color="BFBFBF" w:themeColor="background1" w:themeShade="BF"/>
+      </w:tblBorders>
+    </w:tblPr>
+    <w:tblStylePr w:type="firstRow">
+      <w:rPr>
+        <w:b/>
+        <w:bCs/>
+      </w:rPr>
+    </w:tblStylePr>
+    <w:tblStylePr w:type="lastRow">
+      <w:rPr>
+        <w:b/>
+        <w:bCs/>
+      </w:rPr>
+      <w:tblPr/>
+      <w:tcPr>
+        <w:tcBorders>
+          <w:top w:val="double" w:sz="4" w:space="0" w:color="BFBFBF" w:themeColor="background1" w:themeShade="BF"/>
+        </w:tcBorders>
+      </w:tcPr>
+    </w:tblStylePr>
+    <w:tblStylePr w:type="firstCol">
+      <w:rPr>
+        <w:b/>
+        <w:bCs/>
+      </w:rPr>
+    </w:tblStylePr>
+    <w:tblStylePr w:type="lastCol">
+      <w:rPr>
+        <w:b/>
+        <w:bCs/>
+      </w:rPr>
+    </w:tblStylePr>
+    <w:tblStylePr w:type="band1Vert">
+      <w:tblPr/>
+      <w:tcPr>
+        <w:shd w:val="clear" w:color="auto" w:fill="F2F2F2" w:themeFill="background1" w:themeFillShade="F2"/>
+      </w:tcPr>
+    </w:tblStylePr>
+    <w:tblStylePr w:type="band1Horz">
+      <w:tblPr/>
+      <w:tcPr>
+        <w:shd w:val="clear" w:color="auto" w:fill="F2F2F2" w:themeFill="background1" w:themeFillShade="F2"/>
+      </w:tcPr>
+    </w:tblStylePr>
+  </w:style>
+  <w:style w:type="character" w:styleId="FollowedHyperlink">
+    <w:name w:val="FollowedHyperlink"/>
+    <w:basedOn w:val="DefaultParagraphFont"/>
+    <w:uiPriority w:val="99"/>
+    <w:semiHidden/>
+    <w:unhideWhenUsed/>
+    <w:rsid w:val="007A5FBD"/>
+    <w:rPr>
+      <w:color w:val="954F72" w:themeColor="followedHyperlink"/>
       <w:u w:val="single"/>
     </w:rPr>
   </w:style>

</xml_diff>